<commit_message>
Divergence of scalar moment
</commit_message>
<xml_diff>
--- a/nikolaev_electrodinamics/О применимости калибровки Лоренца к электродинамике Николаева.docx
+++ b/nikolaev_electrodinamics/О применимости калибровки Лоренца к электродинамике Николаева.docx
@@ -80,12 +80,14 @@
       <w:r>
         <w:t xml:space="preserve">Ф.Ф. </w:t>
       </w:r>
+      <w:proofErr w:type="spellStart"/>
       <w:r>
         <w:t>Ме</w:t>
       </w:r>
       <w:r>
         <w:t>нде</w:t>
       </w:r>
+      <w:proofErr w:type="spellEnd"/>
       <w:r>
         <w:t xml:space="preserve"> </w:t>
       </w:r>
@@ -140,14 +142,24 @@
       <w:r>
         <w:t xml:space="preserve">Ф.Ф. </w:t>
       </w:r>
-      <w:r>
-        <w:t xml:space="preserve">Менде, </w:t>
-      </w:r>
-      <w:r>
-        <w:t xml:space="preserve"> </w:t>
-      </w:r>
-      <w:r>
-        <w:t>не выдерживает критики по следующим причинам.</w:t>
+      <w:proofErr w:type="spellStart"/>
+      <w:proofErr w:type="gramStart"/>
+      <w:r>
+        <w:t>Менде</w:t>
+      </w:r>
+      <w:proofErr w:type="spellEnd"/>
+      <w:r>
+        <w:t xml:space="preserve">, </w:t>
+      </w:r>
+      <w:r>
+        <w:t xml:space="preserve"> </w:t>
+      </w:r>
+      <w:r>
+        <w:t>не</w:t>
+      </w:r>
+      <w:proofErr w:type="gramEnd"/>
+      <w:r>
+        <w:t xml:space="preserve"> выдерживает критики по следующим причинам.</w:t>
       </w:r>
     </w:p>
     <w:p>
@@ -157,8 +169,13 @@
       <w:r>
         <w:t xml:space="preserve">Ф.Ф. </w:t>
       </w:r>
-      <w:r>
-        <w:t>Менде при выводе скалярно-векторного потенциала не применимы в случае центрально-симметричного движения зарядов.</w:t>
+      <w:proofErr w:type="spellStart"/>
+      <w:r>
+        <w:t>Менде</w:t>
+      </w:r>
+      <w:proofErr w:type="spellEnd"/>
+      <w:r>
+        <w:t xml:space="preserve"> при выводе скалярно-векторного потенциала не применимы в случае центрально-симметричного движения зарядов.</w:t>
       </w:r>
     </w:p>
     <w:p>
@@ -168,8 +185,13 @@
       <w:r>
         <w:t xml:space="preserve"> Ф.Ф. </w:t>
       </w:r>
-      <w:r>
-        <w:t xml:space="preserve">Менде о зависимости величины заряда от скорости лично мне представляется недостаточно обоснованным, так как это его предположение не проверялось на фактическом экспериментальном материале, связанном с использованием циклотронов. </w:t>
+      <w:proofErr w:type="spellStart"/>
+      <w:r>
+        <w:t>Менде</w:t>
+      </w:r>
+      <w:proofErr w:type="spellEnd"/>
+      <w:r>
+        <w:t xml:space="preserve"> о зависимости величины заряда от скорости лично мне представляется недостаточно обоснованным, так как это его предположение не проверялось на фактическом экспериментальном материале, связанном с использованием циклотронов. </w:t>
       </w:r>
     </w:p>
     <w:p>
@@ -185,8 +207,13 @@
       <w:r>
         <w:t xml:space="preserve">Ф.Ф. </w:t>
       </w:r>
-      <w:r>
-        <w:t>Менде, вели</w:t>
+      <w:proofErr w:type="spellStart"/>
+      <w:r>
+        <w:t>Менде</w:t>
+      </w:r>
+      <w:proofErr w:type="spellEnd"/>
+      <w:r>
+        <w:t>, вели</w:t>
       </w:r>
       <w:r>
         <w:t xml:space="preserve">чина заряда растёт со скоростью, то это может быть экспериментально проверено следующим образом. Известно, что круговая частота циклотрона определяется следующим выражением </w:t>
@@ -223,10 +250,10 @@
             <v:path o:extrusionok="f" gradientshapeok="t" o:connecttype="rect"/>
             <o:lock v:ext="edit" aspectratio="t"/>
           </v:shapetype>
-          <v:shape id="_x0000_i3740" type="#_x0000_t75" style="width:41.25pt;height:30.75pt" o:ole="">
+          <v:shape id="_x0000_i1025" type="#_x0000_t75" style="width:41.25pt;height:30.75pt" o:ole="">
             <v:imagedata r:id="rId7" o:title=""/>
           </v:shape>
-          <o:OLEObject Type="Embed" ProgID="Equation.DSMT4" ShapeID="_x0000_i3740" DrawAspect="Content" ObjectID="_1605566633" r:id="rId8"/>
+          <o:OLEObject Type="Embed" ProgID="Equation.DSMT4" ShapeID="_x0000_i1025" DrawAspect="Content" ObjectID="_1605787489" r:id="rId8"/>
         </w:object>
       </w:r>
       <w:r>
@@ -291,10 +318,10 @@
           <w:position w:val="-36"/>
         </w:rPr>
         <w:object w:dxaOrig="1880" w:dyaOrig="740">
-          <v:shape id="_x0000_i3741" type="#_x0000_t75" style="width:94.5pt;height:36.75pt" o:ole="">
+          <v:shape id="_x0000_i1026" type="#_x0000_t75" style="width:94.5pt;height:36.75pt" o:ole="">
             <v:imagedata r:id="rId9" o:title=""/>
           </v:shape>
-          <o:OLEObject Type="Embed" ProgID="Equation.DSMT4" ShapeID="_x0000_i3741" DrawAspect="Content" ObjectID="_1605566634" r:id="rId10"/>
+          <o:OLEObject Type="Embed" ProgID="Equation.DSMT4" ShapeID="_x0000_i1026" DrawAspect="Content" ObjectID="_1605787490" r:id="rId10"/>
         </w:object>
       </w:r>
       <w:r>
@@ -351,10 +378,10 @@
           <w:position w:val="-10"/>
         </w:rPr>
         <w:object w:dxaOrig="859" w:dyaOrig="320">
-          <v:shape id="_x0000_i3742" type="#_x0000_t75" style="width:42.75pt;height:15.75pt" o:ole="">
+          <v:shape id="_x0000_i1027" type="#_x0000_t75" style="width:42.75pt;height:15.75pt" o:ole="">
             <v:imagedata r:id="rId11" o:title=""/>
           </v:shape>
-          <o:OLEObject Type="Embed" ProgID="Equation.DSMT4" ShapeID="_x0000_i3742" DrawAspect="Content" ObjectID="_1605566635" r:id="rId12"/>
+          <o:OLEObject Type="Embed" ProgID="Equation.DSMT4" ShapeID="_x0000_i1027" DrawAspect="Content" ObjectID="_1605787491" r:id="rId12"/>
         </w:object>
       </w:r>
       <w:r>
@@ -383,10 +410,10 @@
           <w:position w:val="-30"/>
         </w:rPr>
         <w:object w:dxaOrig="1640" w:dyaOrig="680">
-          <v:shape id="_x0000_i3743" type="#_x0000_t75" style="width:81.75pt;height:33.75pt" o:ole="">
+          <v:shape id="_x0000_i1028" type="#_x0000_t75" style="width:81.75pt;height:33.75pt" o:ole="">
             <v:imagedata r:id="rId13" o:title=""/>
           </v:shape>
-          <o:OLEObject Type="Embed" ProgID="Equation.DSMT4" ShapeID="_x0000_i3743" DrawAspect="Content" ObjectID="_1605566636" r:id="rId14"/>
+          <o:OLEObject Type="Embed" ProgID="Equation.DSMT4" ShapeID="_x0000_i1028" DrawAspect="Content" ObjectID="_1605787492" r:id="rId14"/>
         </w:object>
       </w:r>
       <w:r>
@@ -443,8 +470,13 @@
       <w:r>
         <w:t xml:space="preserve">Ф.Ф. </w:t>
       </w:r>
-      <w:r>
-        <w:t>Менде для зависимости заряда электрона от скорости приводит формулу</w:t>
+      <w:proofErr w:type="spellStart"/>
+      <w:r>
+        <w:t>Менде</w:t>
+      </w:r>
+      <w:proofErr w:type="spellEnd"/>
+      <w:r>
+        <w:t xml:space="preserve"> для зависимости заряда электрона от скорости приводит формулу</w:t>
       </w:r>
     </w:p>
     <w:p>
@@ -460,10 +492,10 @@
           <w:lang w:val="en-US"/>
         </w:rPr>
         <w:object w:dxaOrig="1340" w:dyaOrig="680">
-          <v:shape id="_x0000_i3744" type="#_x0000_t75" style="width:66.75pt;height:33.75pt" o:ole="">
+          <v:shape id="_x0000_i1029" type="#_x0000_t75" style="width:66.75pt;height:33.75pt" o:ole="">
             <v:imagedata r:id="rId15" o:title=""/>
           </v:shape>
-          <o:OLEObject Type="Embed" ProgID="Equation.DSMT4" ShapeID="_x0000_i3744" DrawAspect="Content" ObjectID="_1605566637" r:id="rId16"/>
+          <o:OLEObject Type="Embed" ProgID="Equation.DSMT4" ShapeID="_x0000_i1029" DrawAspect="Content" ObjectID="_1605787493" r:id="rId16"/>
         </w:object>
       </w:r>
       <w:r>
@@ -606,8 +638,13 @@
       <w:r>
         <w:t xml:space="preserve">Ф.Ф. </w:t>
       </w:r>
-      <w:r>
-        <w:t>Менде о росте заряда со скоростью, то круговая частота электрона в циклотроне должна определяться выражением</w:t>
+      <w:proofErr w:type="spellStart"/>
+      <w:r>
+        <w:t>Менде</w:t>
+      </w:r>
+      <w:proofErr w:type="spellEnd"/>
+      <w:r>
+        <w:t xml:space="preserve"> о росте заряда со скоростью, то круговая частота электрона в циклотроне должна определяться выражением</w:t>
       </w:r>
     </w:p>
     <w:p>
@@ -622,10 +659,10 @@
           <w:position w:val="-30"/>
         </w:rPr>
         <w:object w:dxaOrig="2320" w:dyaOrig="680">
-          <v:shape id="_x0000_i3745" type="#_x0000_t75" style="width:116.25pt;height:33.75pt" o:ole="">
+          <v:shape id="_x0000_i1030" type="#_x0000_t75" style="width:116.25pt;height:33.75pt" o:ole="">
             <v:imagedata r:id="rId17" o:title=""/>
           </v:shape>
-          <o:OLEObject Type="Embed" ProgID="Equation.DSMT4" ShapeID="_x0000_i3745" DrawAspect="Content" ObjectID="_1605566638" r:id="rId18"/>
+          <o:OLEObject Type="Embed" ProgID="Equation.DSMT4" ShapeID="_x0000_i1030" DrawAspect="Content" ObjectID="_1605787494" r:id="rId18"/>
         </w:object>
       </w:r>
       <w:r>
@@ -695,7 +732,15 @@
         <w:t xml:space="preserve">обнаруживается следующее – </w:t>
       </w:r>
       <w:r>
-        <w:t xml:space="preserve">если принять формулу Менде </w:t>
+        <w:t xml:space="preserve">если принять формулу </w:t>
+      </w:r>
+      <w:proofErr w:type="spellStart"/>
+      <w:r>
+        <w:t>Менде</w:t>
+      </w:r>
+      <w:proofErr w:type="spellEnd"/>
+      <w:r>
+        <w:t xml:space="preserve"> </w:t>
       </w:r>
       <w:r>
         <w:fldChar w:fldCharType="begin"/>
@@ -740,7 +785,7 @@
           <w:lang w:eastAsia="ru-RU"/>
         </w:rPr>
         <w:drawing>
-          <wp:inline distT="0" distB="0" distL="0" distR="0" wp14:anchorId="56F1653B" wp14:editId="05C562A7">
+          <wp:inline distT="0" distB="0" distL="0" distR="0" wp14:anchorId="6DE25147" wp14:editId="1E5500BD">
             <wp:extent cx="5940425" cy="1693553"/>
             <wp:effectExtent l="19050" t="0" r="3175" b="0"/>
             <wp:docPr id="111" name="Рисунок 111"/>
@@ -793,8 +838,13 @@
       <w:r>
         <w:t xml:space="preserve">Ф.Ф. </w:t>
       </w:r>
-      <w:r>
-        <w:t>Менде о зависимости величины заряда от скорости основаны на его рассуждениях</w:t>
+      <w:proofErr w:type="spellStart"/>
+      <w:r>
+        <w:t>Менде</w:t>
+      </w:r>
+      <w:proofErr w:type="spellEnd"/>
+      <w:r>
+        <w:t xml:space="preserve"> о зависимости величины заряда от скорости основаны на его рассуждениях</w:t>
       </w:r>
       <w:r>
         <w:t>,</w:t>
@@ -854,6 +904,7 @@
           </w:rPr>
           <w:t>.</w:t>
         </w:r>
+        <w:proofErr w:type="spellStart"/>
         <w:r>
           <w:rPr>
             <w:rStyle w:val="a5"/>
@@ -861,12 +912,14 @@
           </w:rPr>
           <w:t>za</w:t>
         </w:r>
+        <w:proofErr w:type="spellEnd"/>
         <w:r>
           <w:rPr>
             <w:rStyle w:val="a5"/>
           </w:rPr>
           <w:t>-</w:t>
         </w:r>
+        <w:proofErr w:type="spellStart"/>
         <w:r>
           <w:rPr>
             <w:rStyle w:val="a5"/>
@@ -874,12 +927,14 @@
           </w:rPr>
           <w:t>nauku</w:t>
         </w:r>
+        <w:proofErr w:type="spellEnd"/>
         <w:r>
           <w:rPr>
             <w:rStyle w:val="a5"/>
           </w:rPr>
           <w:t>.</w:t>
         </w:r>
+        <w:proofErr w:type="spellStart"/>
         <w:r>
           <w:rPr>
             <w:rStyle w:val="a5"/>
@@ -887,6 +942,7 @@
           </w:rPr>
           <w:t>ru</w:t>
         </w:r>
+        <w:proofErr w:type="spellEnd"/>
         <w:r>
           <w:rPr>
             <w:rStyle w:val="a5"/>
@@ -906,6 +962,7 @@
           </w:rPr>
           <w:t>.</w:t>
         </w:r>
+        <w:proofErr w:type="spellStart"/>
         <w:r>
           <w:rPr>
             <w:rStyle w:val="a5"/>
@@ -913,6 +970,7 @@
           </w:rPr>
           <w:t>php</w:t>
         </w:r>
+        <w:proofErr w:type="spellEnd"/>
         <w:r>
           <w:rPr>
             <w:rStyle w:val="a5"/>
@@ -932,6 +990,7 @@
           </w:rPr>
           <w:t>,3653.</w:t>
         </w:r>
+        <w:proofErr w:type="spellStart"/>
         <w:r>
           <w:rPr>
             <w:rStyle w:val="a5"/>
@@ -939,6 +998,7 @@
           </w:rPr>
           <w:t>msg</w:t>
         </w:r>
+        <w:proofErr w:type="spellEnd"/>
         <w:r>
           <w:rPr>
             <w:rStyle w:val="a5"/>
@@ -958,6 +1018,7 @@
           </w:rPr>
           <w:t>#</w:t>
         </w:r>
+        <w:proofErr w:type="spellStart"/>
         <w:r>
           <w:rPr>
             <w:rStyle w:val="a5"/>
@@ -965,6 +1026,7 @@
           </w:rPr>
           <w:t>msg</w:t>
         </w:r>
+        <w:proofErr w:type="spellEnd"/>
         <w:r>
           <w:rPr>
             <w:rStyle w:val="a5"/>
@@ -992,10 +1054,10 @@
           <w:position w:val="-6"/>
         </w:rPr>
         <w:object w:dxaOrig="300" w:dyaOrig="279">
-          <v:shape id="_x0000_i3746" type="#_x0000_t75" style="width:14.25pt;height:14.25pt" o:ole="">
+          <v:shape id="_x0000_i1031" type="#_x0000_t75" style="width:14.25pt;height:14.25pt" o:ole="">
             <v:imagedata r:id="rId21" o:title=""/>
           </v:shape>
-          <o:OLEObject Type="Embed" ProgID="Equation.DSMT4" ShapeID="_x0000_i3746" DrawAspect="Content" ObjectID="_1605566639" r:id="rId22"/>
+          <o:OLEObject Type="Embed" ProgID="Equation.DSMT4" ShapeID="_x0000_i1031" DrawAspect="Content" ObjectID="_1605787495" r:id="rId22"/>
         </w:object>
       </w:r>
       <w:r>
@@ -1006,17 +1068,33 @@
           <w:position w:val="-6"/>
         </w:rPr>
         <w:object w:dxaOrig="440" w:dyaOrig="279">
-          <v:shape id="_x0000_i3747" type="#_x0000_t75" style="width:22.5pt;height:14.25pt" o:ole="">
+          <v:shape id="_x0000_i1032" type="#_x0000_t75" style="width:22.5pt;height:14.25pt" o:ole="">
             <v:imagedata r:id="rId23" o:title=""/>
           </v:shape>
-          <o:OLEObject Type="Embed" ProgID="Equation.DSMT4" ShapeID="_x0000_i3747" DrawAspect="Content" ObjectID="_1605566640" r:id="rId24"/>
-        </w:object>
-      </w:r>
-      <w:r>
-        <w:t xml:space="preserve"> </w:t>
-      </w:r>
-      <w:r>
-        <w:t>. В третьей ИСО расположен заряженный стержень. Во второй появляется прибавка магнитного поля dB. А в первой прибавка электрического поля dE.</w:t>
+          <o:OLEObject Type="Embed" ProgID="Equation.DSMT4" ShapeID="_x0000_i1032" DrawAspect="Content" ObjectID="_1605787496" r:id="rId24"/>
+        </w:object>
+      </w:r>
+      <w:r>
+        <w:t xml:space="preserve"> </w:t>
+      </w:r>
+      <w:r>
+        <w:t xml:space="preserve">. В третьей ИСО расположен заряженный стержень. Во второй появляется прибавка магнитного поля </w:t>
+      </w:r>
+      <w:proofErr w:type="spellStart"/>
+      <w:r>
+        <w:t>dB</w:t>
+      </w:r>
+      <w:proofErr w:type="spellEnd"/>
+      <w:r>
+        <w:t xml:space="preserve">. А в первой прибавка электрического поля </w:t>
+      </w:r>
+      <w:proofErr w:type="spellStart"/>
+      <w:r>
+        <w:t>dE</w:t>
+      </w:r>
+      <w:proofErr w:type="spellEnd"/>
+      <w:r>
+        <w:t>.</w:t>
       </w:r>
     </w:p>
     <w:p>
@@ -1031,17 +1109,57 @@
     </w:p>
     <w:p>
       <w:r>
-        <w:t xml:space="preserve">Таким образом для разбора ситуации нам достаточно ввести в рассмотрение ещё две ИСО: четвёртая,  движущаяся со скоростью -dv. И пятая, движущаяся со скоростью -2dv. При этом в пятой ИСО имеется ещё один заряженный стержень. </w:t>
-      </w:r>
-    </w:p>
-    <w:p>
-      <w:r>
-        <w:t>В четвёртой ИСО появляется прибавка магнитного поля -dB. А в первой ИСО появляется прибавка электрического поля -dE.</w:t>
-      </w:r>
-    </w:p>
-    <w:p>
-      <w:r>
-        <w:t>Таким образом мы видим, что согласно предложенного Менде при выводе скалярно-векторного потенциала механизма в конфигурации сферически симметричной разогретой плазмы суммарная прибавка электрического поля равна нулю.</w:t>
+        <w:t xml:space="preserve">Таким образом для разбора ситуации нам достаточно ввести в рассмотрение ещё две ИСО: </w:t>
+      </w:r>
+      <w:proofErr w:type="gramStart"/>
+      <w:r>
+        <w:t>четвёртая,  движущаяся</w:t>
+      </w:r>
+      <w:proofErr w:type="gramEnd"/>
+      <w:r>
+        <w:t xml:space="preserve"> со скоростью -</w:t>
+      </w:r>
+      <w:proofErr w:type="spellStart"/>
+      <w:r>
+        <w:t>dv</w:t>
+      </w:r>
+      <w:proofErr w:type="spellEnd"/>
+      <w:r>
+        <w:t xml:space="preserve">. И пятая, движущаяся со скоростью -2dv. При этом в пятой ИСО имеется ещё один заряженный стержень. </w:t>
+      </w:r>
+    </w:p>
+    <w:p>
+      <w:r>
+        <w:t>В четвёртой ИСО появляется прибавка магнитного поля -</w:t>
+      </w:r>
+      <w:proofErr w:type="spellStart"/>
+      <w:r>
+        <w:t>dB</w:t>
+      </w:r>
+      <w:proofErr w:type="spellEnd"/>
+      <w:r>
+        <w:t>. А в первой ИСО появляется прибавка электрического поля -</w:t>
+      </w:r>
+      <w:proofErr w:type="spellStart"/>
+      <w:r>
+        <w:t>dE</w:t>
+      </w:r>
+      <w:proofErr w:type="spellEnd"/>
+      <w:r>
+        <w:t>.</w:t>
+      </w:r>
+    </w:p>
+    <w:p>
+      <w:r>
+        <w:t xml:space="preserve">Таким образом мы видим, что согласно предложенного </w:t>
+      </w:r>
+      <w:proofErr w:type="spellStart"/>
+      <w:r>
+        <w:t>Менде</w:t>
+      </w:r>
+      <w:proofErr w:type="spellEnd"/>
+      <w:r>
+        <w:t xml:space="preserve"> при выводе скалярно-векторного потенциала механизма в конфигурации сферически симметричной разогретой плазмы суммарная прибавка электрического поля равна нулю.</w:t>
       </w:r>
     </w:p>
     <w:p/>
@@ -1052,12 +1170,52 @@
     </w:p>
     <w:p>
       <w:r>
-        <w:t>- отрицательный результат эксперимента Майкельсона Морли не нуждается в релятивистском сокращении длины в качестве основания для своего объяснения. Потому как в ставшем уже классическим объяснении эксперимента Майкельсона Морли, приведённом во многих учебниках и в частности в википедии ошибочно нарисован ход лучей в интерферометре.</w:t>
-      </w:r>
-    </w:p>
-    <w:p>
-      <w:r>
-        <w:t xml:space="preserve">- более поздние опыты Майкельсона Морли с модифицированным неравноплечевым </w:t>
+        <w:t xml:space="preserve">- отрицательный результат эксперимента Майкельсона </w:t>
+      </w:r>
+      <w:proofErr w:type="spellStart"/>
+      <w:r>
+        <w:t>Морли</w:t>
+      </w:r>
+      <w:proofErr w:type="spellEnd"/>
+      <w:r>
+        <w:t xml:space="preserve"> не нуждается в релятивистском сокращении длины в качестве основания для своего объяснения. Потому как в ставшем уже классическим объяснении эксперимента Майкельсона </w:t>
+      </w:r>
+      <w:proofErr w:type="spellStart"/>
+      <w:r>
+        <w:t>Морли</w:t>
+      </w:r>
+      <w:proofErr w:type="spellEnd"/>
+      <w:r>
+        <w:t xml:space="preserve">, приведённом во многих учебниках и в частности в </w:t>
+      </w:r>
+      <w:proofErr w:type="spellStart"/>
+      <w:r>
+        <w:t>википедии</w:t>
+      </w:r>
+      <w:proofErr w:type="spellEnd"/>
+      <w:r>
+        <w:t xml:space="preserve"> ошибочно нарисован ход лучей в интерферометре.</w:t>
+      </w:r>
+    </w:p>
+    <w:p>
+      <w:r>
+        <w:t xml:space="preserve">- более поздние опыты Майкельсона </w:t>
+      </w:r>
+      <w:proofErr w:type="spellStart"/>
+      <w:r>
+        <w:t>Морли</w:t>
+      </w:r>
+      <w:proofErr w:type="spellEnd"/>
+      <w:r>
+        <w:t xml:space="preserve"> с модифицированным </w:t>
+      </w:r>
+      <w:proofErr w:type="spellStart"/>
+      <w:r>
+        <w:t>неравноплечевым</w:t>
+      </w:r>
+      <w:proofErr w:type="spellEnd"/>
+      <w:r>
+        <w:t xml:space="preserve"> </w:t>
       </w:r>
       <w:r>
         <w:t>интерферометром опровергли предположение о релятивистском сокращении длины</w:t>
@@ -1095,10 +1253,10 @@
           <w:position w:val="-24"/>
         </w:rPr>
         <w:object w:dxaOrig="2900" w:dyaOrig="639">
-          <v:shape id="_x0000_i3748" type="#_x0000_t75" style="width:144.75pt;height:32.25pt" o:ole="">
+          <v:shape id="_x0000_i1033" type="#_x0000_t75" style="width:144.75pt;height:32.25pt" o:ole="">
             <v:imagedata r:id="rId25" o:title=""/>
           </v:shape>
-          <o:OLEObject Type="Embed" ProgID="Equation.DSMT4" ShapeID="_x0000_i3748" DrawAspect="Content" ObjectID="_1605566641" r:id="rId26"/>
+          <o:OLEObject Type="Embed" ProgID="Equation.DSMT4" ShapeID="_x0000_i1033" DrawAspect="Content" ObjectID="_1605787497" r:id="rId26"/>
         </w:object>
       </w:r>
       <w:r>
@@ -1160,10 +1318,10 @@
           <w:position w:val="-14"/>
         </w:rPr>
         <w:object w:dxaOrig="279" w:dyaOrig="380">
-          <v:shape id="_x0000_i3749" type="#_x0000_t75" style="width:14.25pt;height:18.75pt" o:ole="">
+          <v:shape id="_x0000_i1034" type="#_x0000_t75" style="width:14.25pt;height:18.75pt" o:ole="">
             <v:imagedata r:id="rId27" o:title=""/>
           </v:shape>
-          <o:OLEObject Type="Embed" ProgID="Equation.DSMT4" ShapeID="_x0000_i3749" DrawAspect="Content" ObjectID="_1605566642" r:id="rId28"/>
+          <o:OLEObject Type="Embed" ProgID="Equation.DSMT4" ShapeID="_x0000_i1034" DrawAspect="Content" ObjectID="_1605787498" r:id="rId28"/>
         </w:object>
       </w:r>
       <w:r>
@@ -1174,10 +1332,10 @@
           <w:position w:val="-10"/>
         </w:rPr>
         <w:object w:dxaOrig="240" w:dyaOrig="260">
-          <v:shape id="_x0000_i3750" type="#_x0000_t75" style="width:12pt;height:12.75pt" o:ole="">
+          <v:shape id="_x0000_i1035" type="#_x0000_t75" style="width:12pt;height:12.75pt" o:ole="">
             <v:imagedata r:id="rId29" o:title=""/>
           </v:shape>
-          <o:OLEObject Type="Embed" ProgID="Equation.DSMT4" ShapeID="_x0000_i3750" DrawAspect="Content" ObjectID="_1605566643" r:id="rId30"/>
+          <o:OLEObject Type="Embed" ProgID="Equation.DSMT4" ShapeID="_x0000_i1035" DrawAspect="Content" ObjectID="_1605787499" r:id="rId30"/>
         </w:object>
       </w:r>
       <w:r>
@@ -1193,10 +1351,10 @@
           <w:position w:val="-14"/>
         </w:rPr>
         <w:object w:dxaOrig="279" w:dyaOrig="380">
-          <v:shape id="_x0000_i3751" type="#_x0000_t75" style="width:14.25pt;height:18.75pt" o:ole="">
+          <v:shape id="_x0000_i1036" type="#_x0000_t75" style="width:14.25pt;height:18.75pt" o:ole="">
             <v:imagedata r:id="rId27" o:title=""/>
           </v:shape>
-          <o:OLEObject Type="Embed" ProgID="Equation.DSMT4" ShapeID="_x0000_i3751" DrawAspect="Content" ObjectID="_1605566644" r:id="rId31"/>
+          <o:OLEObject Type="Embed" ProgID="Equation.DSMT4" ShapeID="_x0000_i1036" DrawAspect="Content" ObjectID="_1605787500" r:id="rId31"/>
         </w:object>
       </w:r>
       <w:r>
@@ -1220,10 +1378,10 @@
           <w:position w:val="-24"/>
         </w:rPr>
         <w:object w:dxaOrig="3600" w:dyaOrig="639">
-          <v:shape id="_x0000_i3752" type="#_x0000_t75" style="width:180pt;height:32.25pt" o:ole="">
+          <v:shape id="_x0000_i1037" type="#_x0000_t75" style="width:180pt;height:32.25pt" o:ole="">
             <v:imagedata r:id="rId32" o:title=""/>
           </v:shape>
-          <o:OLEObject Type="Embed" ProgID="Equation.DSMT4" ShapeID="_x0000_i3752" DrawAspect="Content" ObjectID="_1605566645" r:id="rId33"/>
+          <o:OLEObject Type="Embed" ProgID="Equation.DSMT4" ShapeID="_x0000_i1037" DrawAspect="Content" ObjectID="_1605787501" r:id="rId33"/>
         </w:object>
       </w:r>
       <w:r>
@@ -1287,10 +1445,10 @@
           <w:position w:val="-14"/>
         </w:rPr>
         <w:object w:dxaOrig="999" w:dyaOrig="380">
-          <v:shape id="_x0000_i3753" type="#_x0000_t75" style="width:49.5pt;height:18.75pt" o:ole="">
+          <v:shape id="_x0000_i1038" type="#_x0000_t75" style="width:49.5pt;height:18.75pt" o:ole="">
             <v:imagedata r:id="rId34" o:title=""/>
           </v:shape>
-          <o:OLEObject Type="Embed" ProgID="Equation.DSMT4" ShapeID="_x0000_i3753" DrawAspect="Content" ObjectID="_1605566646" r:id="rId35"/>
+          <o:OLEObject Type="Embed" ProgID="Equation.DSMT4" ShapeID="_x0000_i1038" DrawAspect="Content" ObjectID="_1605787502" r:id="rId35"/>
         </w:object>
       </w:r>
       <w:r>
@@ -1317,10 +1475,10 @@
           <w:position w:val="-24"/>
         </w:rPr>
         <w:object w:dxaOrig="2680" w:dyaOrig="620">
-          <v:shape id="_x0000_i3754" type="#_x0000_t75" style="width:134.25pt;height:30.75pt" o:ole="">
+          <v:shape id="_x0000_i1039" type="#_x0000_t75" style="width:134.25pt;height:30.75pt" o:ole="">
             <v:imagedata r:id="rId36" o:title=""/>
           </v:shape>
-          <o:OLEObject Type="Embed" ProgID="Equation.DSMT4" ShapeID="_x0000_i3754" DrawAspect="Content" ObjectID="_1605566647" r:id="rId37"/>
+          <o:OLEObject Type="Embed" ProgID="Equation.DSMT4" ShapeID="_x0000_i1039" DrawAspect="Content" ObjectID="_1605787503" r:id="rId37"/>
         </w:object>
       </w:r>
       <w:r>
@@ -1377,8 +1535,13 @@
       <w:r>
         <w:t xml:space="preserve">Выражение электрического поля через векторный и скалярные потенциалы, удовлетворяющее второму уравнению Максвелла, а значит и явлению </w:t>
       </w:r>
-      <w:r>
-        <w:t>Фарадеевской индукции имеет вид</w:t>
+      <w:proofErr w:type="spellStart"/>
+      <w:r>
+        <w:t>Фарадеевской</w:t>
+      </w:r>
+      <w:proofErr w:type="spellEnd"/>
+      <w:r>
+        <w:t xml:space="preserve"> индукции имеет вид</w:t>
       </w:r>
     </w:p>
     <w:p>
@@ -1393,10 +1556,10 @@
           <w:position w:val="-24"/>
         </w:rPr>
         <w:object w:dxaOrig="2140" w:dyaOrig="620">
-          <v:shape id="_x0000_i3755" type="#_x0000_t75" style="width:107.25pt;height:30.75pt" o:ole="">
+          <v:shape id="_x0000_i1040" type="#_x0000_t75" style="width:107.25pt;height:30.75pt" o:ole="">
             <v:imagedata r:id="rId38" o:title=""/>
           </v:shape>
-          <o:OLEObject Type="Embed" ProgID="Equation.DSMT4" ShapeID="_x0000_i3755" DrawAspect="Content" ObjectID="_1605566648" r:id="rId39"/>
+          <o:OLEObject Type="Embed" ProgID="Equation.DSMT4" ShapeID="_x0000_i1040" DrawAspect="Content" ObjectID="_1605787504" r:id="rId39"/>
         </w:object>
       </w:r>
       <w:r>
@@ -1469,10 +1632,10 @@
           <w:position w:val="-24"/>
         </w:rPr>
         <w:object w:dxaOrig="3180" w:dyaOrig="620">
-          <v:shape id="_x0000_i3756" type="#_x0000_t75" style="width:159.75pt;height:30.75pt" o:ole="">
+          <v:shape id="_x0000_i1041" type="#_x0000_t75" style="width:159.75pt;height:30.75pt" o:ole="">
             <v:imagedata r:id="rId40" o:title=""/>
           </v:shape>
-          <o:OLEObject Type="Embed" ProgID="Equation.DSMT4" ShapeID="_x0000_i3756" DrawAspect="Content" ObjectID="_1605566649" r:id="rId41"/>
+          <o:OLEObject Type="Embed" ProgID="Equation.DSMT4" ShapeID="_x0000_i1041" DrawAspect="Content" ObjectID="_1605787505" r:id="rId41"/>
         </w:object>
       </w:r>
       <w:r>
@@ -1542,10 +1705,10 @@
           <w:position w:val="-24"/>
         </w:rPr>
         <w:object w:dxaOrig="2299" w:dyaOrig="639">
-          <v:shape id="_x0000_i3757" type="#_x0000_t75" style="width:114pt;height:32.25pt" o:ole="">
+          <v:shape id="_x0000_i1042" type="#_x0000_t75" style="width:114pt;height:32.25pt" o:ole="">
             <v:imagedata r:id="rId42" o:title=""/>
           </v:shape>
-          <o:OLEObject Type="Embed" ProgID="Equation.DSMT4" ShapeID="_x0000_i3757" DrawAspect="Content" ObjectID="_1605566650" r:id="rId43"/>
+          <o:OLEObject Type="Embed" ProgID="Equation.DSMT4" ShapeID="_x0000_i1042" DrawAspect="Content" ObjectID="_1605787506" r:id="rId43"/>
         </w:object>
       </w:r>
       <w:r>
@@ -1637,10 +1800,10 @@
           <w:position w:val="-24"/>
         </w:rPr>
         <w:object w:dxaOrig="2840" w:dyaOrig="700">
-          <v:shape id="_x0000_i3758" type="#_x0000_t75" style="width:141.75pt;height:35.25pt" o:ole="">
+          <v:shape id="_x0000_i1043" type="#_x0000_t75" style="width:141.75pt;height:35.25pt" o:ole="">
             <v:imagedata r:id="rId44" o:title=""/>
           </v:shape>
-          <o:OLEObject Type="Embed" ProgID="Equation.DSMT4" ShapeID="_x0000_i3758" DrawAspect="Content" ObjectID="_1605566651" r:id="rId45"/>
+          <o:OLEObject Type="Embed" ProgID="Equation.DSMT4" ShapeID="_x0000_i1043" DrawAspect="Content" ObjectID="_1605787507" r:id="rId45"/>
         </w:object>
       </w:r>
       <w:r>
@@ -1715,10 +1878,10 @@
           <w:position w:val="-24"/>
         </w:rPr>
         <w:object w:dxaOrig="1380" w:dyaOrig="620">
-          <v:shape id="_x0000_i3759" type="#_x0000_t75" style="width:69.75pt;height:30.75pt" o:ole="">
+          <v:shape id="_x0000_i1044" type="#_x0000_t75" style="width:69.75pt;height:30.75pt" o:ole="">
             <v:imagedata r:id="rId46" o:title=""/>
           </v:shape>
-          <o:OLEObject Type="Embed" ProgID="Equation.DSMT4" ShapeID="_x0000_i3759" DrawAspect="Content" ObjectID="_1605566652" r:id="rId47"/>
+          <o:OLEObject Type="Embed" ProgID="Equation.DSMT4" ShapeID="_x0000_i1044" DrawAspect="Content" ObjectID="_1605787508" r:id="rId47"/>
         </w:object>
       </w:r>
       <w:r>
@@ -1788,10 +1951,10 @@
           <w:position w:val="-24"/>
         </w:rPr>
         <w:object w:dxaOrig="2880" w:dyaOrig="620">
-          <v:shape id="_x0000_i3760" type="#_x0000_t75" style="width:2in;height:30.75pt" o:ole="">
+          <v:shape id="_x0000_i1045" type="#_x0000_t75" style="width:2in;height:30.75pt" o:ole="">
             <v:imagedata r:id="rId48" o:title=""/>
           </v:shape>
-          <o:OLEObject Type="Embed" ProgID="Equation.DSMT4" ShapeID="_x0000_i3760" DrawAspect="Content" ObjectID="_1605566653" r:id="rId49"/>
+          <o:OLEObject Type="Embed" ProgID="Equation.DSMT4" ShapeID="_x0000_i1045" DrawAspect="Content" ObjectID="_1605787509" r:id="rId49"/>
         </w:object>
       </w:r>
       <w:r>
@@ -1863,10 +2026,10 @@
           <w:position w:val="-24"/>
         </w:rPr>
         <w:object w:dxaOrig="4780" w:dyaOrig="620">
-          <v:shape id="_x0000_i3761" type="#_x0000_t75" style="width:239.25pt;height:30.75pt" o:ole="">
+          <v:shape id="_x0000_i1046" type="#_x0000_t75" style="width:239.25pt;height:30.75pt" o:ole="">
             <v:imagedata r:id="rId50" o:title=""/>
           </v:shape>
-          <o:OLEObject Type="Embed" ProgID="Equation.DSMT4" ShapeID="_x0000_i3761" DrawAspect="Content" ObjectID="_1605566654" r:id="rId51"/>
+          <o:OLEObject Type="Embed" ProgID="Equation.DSMT4" ShapeID="_x0000_i1046" DrawAspect="Content" ObjectID="_1605787510" r:id="rId51"/>
         </w:object>
       </w:r>
       <w:r>
@@ -1937,10 +2100,10 @@
           <w:position w:val="-24"/>
         </w:rPr>
         <w:object w:dxaOrig="2240" w:dyaOrig="620">
-          <v:shape id="_x0000_i3762" type="#_x0000_t75" style="width:111.75pt;height:30.75pt" o:ole="">
+          <v:shape id="_x0000_i1047" type="#_x0000_t75" style="width:111.75pt;height:30.75pt" o:ole="">
             <v:imagedata r:id="rId52" o:title=""/>
           </v:shape>
-          <o:OLEObject Type="Embed" ProgID="Equation.DSMT4" ShapeID="_x0000_i3762" DrawAspect="Content" ObjectID="_1605566655" r:id="rId53"/>
+          <o:OLEObject Type="Embed" ProgID="Equation.DSMT4" ShapeID="_x0000_i1047" DrawAspect="Content" ObjectID="_1605787511" r:id="rId53"/>
         </w:object>
       </w:r>
       <w:r>
@@ -2027,10 +2190,10 @@
           <w:position w:val="-30"/>
         </w:rPr>
         <w:object w:dxaOrig="2600" w:dyaOrig="720">
-          <v:shape id="_x0000_i3763" type="#_x0000_t75" style="width:130.5pt;height:36pt" o:ole="">
+          <v:shape id="_x0000_i1048" type="#_x0000_t75" style="width:130.5pt;height:36pt" o:ole="">
             <v:imagedata r:id="rId54" o:title=""/>
           </v:shape>
-          <o:OLEObject Type="Embed" ProgID="Equation.DSMT4" ShapeID="_x0000_i3763" DrawAspect="Content" ObjectID="_1605566656" r:id="rId55"/>
+          <o:OLEObject Type="Embed" ProgID="Equation.DSMT4" ShapeID="_x0000_i1048" DrawAspect="Content" ObjectID="_1605787512" r:id="rId55"/>
         </w:object>
       </w:r>
       <w:r>
@@ -2100,10 +2263,10 @@
           <w:position w:val="-30"/>
         </w:rPr>
         <w:object w:dxaOrig="3340" w:dyaOrig="720">
-          <v:shape id="_x0000_i3764" type="#_x0000_t75" style="width:167.25pt;height:36pt" o:ole="">
+          <v:shape id="_x0000_i1049" type="#_x0000_t75" style="width:167.25pt;height:36pt" o:ole="">
             <v:imagedata r:id="rId56" o:title=""/>
           </v:shape>
-          <o:OLEObject Type="Embed" ProgID="Equation.DSMT4" ShapeID="_x0000_i3764" DrawAspect="Content" ObjectID="_1605566657" r:id="rId57"/>
+          <o:OLEObject Type="Embed" ProgID="Equation.DSMT4" ShapeID="_x0000_i1049" DrawAspect="Content" ObjectID="_1605787513" r:id="rId57"/>
         </w:object>
       </w:r>
       <w:r>
@@ -2168,10 +2331,10 @@
           <w:position w:val="-10"/>
         </w:rPr>
         <w:object w:dxaOrig="620" w:dyaOrig="320">
-          <v:shape id="_x0000_i3765" type="#_x0000_t75" style="width:30.75pt;height:15.75pt" o:ole="">
+          <v:shape id="_x0000_i1050" type="#_x0000_t75" style="width:30.75pt;height:15.75pt" o:ole="">
             <v:imagedata r:id="rId58" o:title=""/>
           </v:shape>
-          <o:OLEObject Type="Embed" ProgID="Equation.DSMT4" ShapeID="_x0000_i3765" DrawAspect="Content" ObjectID="_1605566658" r:id="rId59"/>
+          <o:OLEObject Type="Embed" ProgID="Equation.DSMT4" ShapeID="_x0000_i1050" DrawAspect="Content" ObjectID="_1605787514" r:id="rId59"/>
         </w:object>
       </w:r>
       <w:r>
@@ -2304,10 +2467,10 @@
           <w:position w:val="-30"/>
         </w:rPr>
         <w:object w:dxaOrig="7280" w:dyaOrig="760">
-          <v:shape id="_x0000_i3766" type="#_x0000_t75" style="width:362.25pt;height:38.25pt" o:ole="">
+          <v:shape id="_x0000_i1051" type="#_x0000_t75" style="width:362.25pt;height:38.25pt" o:ole="">
             <v:imagedata r:id="rId60" o:title=""/>
           </v:shape>
-          <o:OLEObject Type="Embed" ProgID="Equation.DSMT4" ShapeID="_x0000_i3766" DrawAspect="Content" ObjectID="_1605566659" r:id="rId61"/>
+          <o:OLEObject Type="Embed" ProgID="Equation.DSMT4" ShapeID="_x0000_i1051" DrawAspect="Content" ObjectID="_1605787515" r:id="rId61"/>
         </w:object>
       </w:r>
       <w:r>
@@ -2556,10 +2719,10 @@
           <w:position w:val="-24"/>
         </w:rPr>
         <w:object w:dxaOrig="4320" w:dyaOrig="700">
-          <v:shape id="_x0000_i3767" type="#_x0000_t75" style="width:3in;height:35.25pt" o:ole="">
+          <v:shape id="_x0000_i1052" type="#_x0000_t75" style="width:3in;height:35.25pt" o:ole="">
             <v:imagedata r:id="rId62" o:title=""/>
           </v:shape>
-          <o:OLEObject Type="Embed" ProgID="Equation.DSMT4" ShapeID="_x0000_i3767" DrawAspect="Content" ObjectID="_1605566660" r:id="rId63"/>
+          <o:OLEObject Type="Embed" ProgID="Equation.DSMT4" ShapeID="_x0000_i1052" DrawAspect="Content" ObjectID="_1605787516" r:id="rId63"/>
         </w:object>
       </w:r>
       <w:r>
@@ -2655,10 +2818,10 @@
           <w:position w:val="-24"/>
         </w:rPr>
         <w:object w:dxaOrig="5120" w:dyaOrig="700">
-          <v:shape id="_x0000_i3768" type="#_x0000_t75" style="width:255.75pt;height:35.25pt" o:ole="">
+          <v:shape id="_x0000_i1053" type="#_x0000_t75" style="width:255.75pt;height:35.25pt" o:ole="">
             <v:imagedata r:id="rId64" o:title=""/>
           </v:shape>
-          <o:OLEObject Type="Embed" ProgID="Equation.DSMT4" ShapeID="_x0000_i3768" DrawAspect="Content" ObjectID="_1605566661" r:id="rId65"/>
+          <o:OLEObject Type="Embed" ProgID="Equation.DSMT4" ShapeID="_x0000_i1053" DrawAspect="Content" ObjectID="_1605787517" r:id="rId65"/>
         </w:object>
       </w:r>
       <w:r>
@@ -2754,10 +2917,10 @@
           <w:position w:val="-24"/>
         </w:rPr>
         <w:object w:dxaOrig="7740" w:dyaOrig="700">
-          <v:shape id="_x0000_i3769" type="#_x0000_t75" style="width:396.75pt;height:35.25pt" o:ole="">
+          <v:shape id="_x0000_i1054" type="#_x0000_t75" style="width:396.75pt;height:35.25pt" o:ole="">
             <v:imagedata r:id="rId66" o:title=""/>
           </v:shape>
-          <o:OLEObject Type="Embed" ProgID="Equation.DSMT4" ShapeID="_x0000_i3769" DrawAspect="Content" ObjectID="_1605566662" r:id="rId67"/>
+          <o:OLEObject Type="Embed" ProgID="Equation.DSMT4" ShapeID="_x0000_i1054" DrawAspect="Content" ObjectID="_1605787518" r:id="rId67"/>
         </w:object>
       </w:r>
       <w:r>
@@ -2827,10 +2990,10 @@
           <w:position w:val="-24"/>
         </w:rPr>
         <w:object w:dxaOrig="3460" w:dyaOrig="700">
-          <v:shape id="_x0000_i3770" type="#_x0000_t75" style="width:173.25pt;height:35.25pt" o:ole="">
+          <v:shape id="_x0000_i1055" type="#_x0000_t75" style="width:173.25pt;height:35.25pt" o:ole="">
             <v:imagedata r:id="rId68" o:title=""/>
           </v:shape>
-          <o:OLEObject Type="Embed" ProgID="Equation.DSMT4" ShapeID="_x0000_i3770" DrawAspect="Content" ObjectID="_1605566663" r:id="rId69"/>
+          <o:OLEObject Type="Embed" ProgID="Equation.DSMT4" ShapeID="_x0000_i1055" DrawAspect="Content" ObjectID="_1605787519" r:id="rId69"/>
         </w:object>
       </w:r>
       <w:r>
@@ -2905,10 +3068,10 @@
           <w:position w:val="-24"/>
         </w:rPr>
         <w:object w:dxaOrig="1640" w:dyaOrig="620">
-          <v:shape id="_x0000_i3771" type="#_x0000_t75" style="width:82.5pt;height:30.75pt" o:ole="">
+          <v:shape id="_x0000_i1056" type="#_x0000_t75" style="width:82.5pt;height:30.75pt" o:ole="">
             <v:imagedata r:id="rId70" o:title=""/>
           </v:shape>
-          <o:OLEObject Type="Embed" ProgID="Equation.DSMT4" ShapeID="_x0000_i3771" DrawAspect="Content" ObjectID="_1605566664" r:id="rId71"/>
+          <o:OLEObject Type="Embed" ProgID="Equation.DSMT4" ShapeID="_x0000_i1056" DrawAspect="Content" ObjectID="_1605787520" r:id="rId71"/>
         </w:object>
       </w:r>
       <w:r>
@@ -2978,10 +3141,10 @@
           <w:position w:val="-24"/>
         </w:rPr>
         <w:object w:dxaOrig="2920" w:dyaOrig="700">
-          <v:shape id="_x0000_i3772" type="#_x0000_t75" style="width:145.5pt;height:35.25pt" o:ole="">
+          <v:shape id="_x0000_i1057" type="#_x0000_t75" style="width:145.5pt;height:35.25pt" o:ole="">
             <v:imagedata r:id="rId72" o:title=""/>
           </v:shape>
-          <o:OLEObject Type="Embed" ProgID="Equation.DSMT4" ShapeID="_x0000_i3772" DrawAspect="Content" ObjectID="_1605566665" r:id="rId73"/>
+          <o:OLEObject Type="Embed" ProgID="Equation.DSMT4" ShapeID="_x0000_i1057" DrawAspect="Content" ObjectID="_1605787521" r:id="rId73"/>
         </w:object>
       </w:r>
       <w:r>
@@ -3048,10 +3211,10 @@
           <w:position w:val="-24"/>
         </w:rPr>
         <w:object w:dxaOrig="4220" w:dyaOrig="700">
-          <v:shape id="_x0000_i3773" type="#_x0000_t75" style="width:210.75pt;height:35.25pt" o:ole="">
+          <v:shape id="_x0000_i1058" type="#_x0000_t75" style="width:210.75pt;height:35.25pt" o:ole="">
             <v:imagedata r:id="rId74" o:title=""/>
           </v:shape>
-          <o:OLEObject Type="Embed" ProgID="Equation.DSMT4" ShapeID="_x0000_i3773" DrawAspect="Content" ObjectID="_1605566666" r:id="rId75"/>
+          <o:OLEObject Type="Embed" ProgID="Equation.DSMT4" ShapeID="_x0000_i1058" DrawAspect="Content" ObjectID="_1605787522" r:id="rId75"/>
         </w:object>
       </w:r>
       <w:r>
@@ -3254,10 +3417,10 @@
           <w:position w:val="-14"/>
         </w:rPr>
         <w:object w:dxaOrig="800" w:dyaOrig="400">
-          <v:shape id="_x0000_i3774" type="#_x0000_t75" style="width:39.75pt;height:20.25pt" o:ole="">
+          <v:shape id="_x0000_i1059" type="#_x0000_t75" style="width:39.75pt;height:20.25pt" o:ole="">
             <v:imagedata r:id="rId76" o:title=""/>
           </v:shape>
-          <o:OLEObject Type="Embed" ProgID="Equation.DSMT4" ShapeID="_x0000_i3774" DrawAspect="Content" ObjectID="_1605566667" r:id="rId77"/>
+          <o:OLEObject Type="Embed" ProgID="Equation.DSMT4" ShapeID="_x0000_i1059" DrawAspect="Content" ObjectID="_1605787523" r:id="rId77"/>
         </w:object>
       </w:r>
       <w:r>
@@ -3268,10 +3431,10 @@
           <w:position w:val="-14"/>
         </w:rPr>
         <w:object w:dxaOrig="820" w:dyaOrig="400">
-          <v:shape id="_x0000_i3775" type="#_x0000_t75" style="width:41.25pt;height:20.25pt" o:ole="">
+          <v:shape id="_x0000_i1060" type="#_x0000_t75" style="width:41.25pt;height:20.25pt" o:ole="">
             <v:imagedata r:id="rId78" o:title=""/>
           </v:shape>
-          <o:OLEObject Type="Embed" ProgID="Equation.DSMT4" ShapeID="_x0000_i3775" DrawAspect="Content" ObjectID="_1605566668" r:id="rId79"/>
+          <o:OLEObject Type="Embed" ProgID="Equation.DSMT4" ShapeID="_x0000_i1060" DrawAspect="Content" ObjectID="_1605787524" r:id="rId79"/>
         </w:object>
       </w:r>
       <w:r>
@@ -3282,10 +3445,10 @@
           <w:position w:val="-12"/>
         </w:rPr>
         <w:object w:dxaOrig="320" w:dyaOrig="360">
-          <v:shape id="_x0000_i3776" type="#_x0000_t75" style="width:15.75pt;height:18pt" o:ole="">
+          <v:shape id="_x0000_i1061" type="#_x0000_t75" style="width:15.75pt;height:18pt" o:ole="">
             <v:imagedata r:id="rId80" o:title=""/>
           </v:shape>
-          <o:OLEObject Type="Embed" ProgID="Equation.DSMT4" ShapeID="_x0000_i3776" DrawAspect="Content" ObjectID="_1605566669" r:id="rId81"/>
+          <o:OLEObject Type="Embed" ProgID="Equation.DSMT4" ShapeID="_x0000_i1061" DrawAspect="Content" ObjectID="_1605787525" r:id="rId81"/>
         </w:object>
       </w:r>
       <w:r>
@@ -3301,10 +3464,10 @@
           <w:position w:val="-14"/>
         </w:rPr>
         <w:object w:dxaOrig="859" w:dyaOrig="400">
-          <v:shape id="_x0000_i3777" type="#_x0000_t75" style="width:42.75pt;height:20.25pt" o:ole="">
+          <v:shape id="_x0000_i1062" type="#_x0000_t75" style="width:42.75pt;height:20.25pt" o:ole="">
             <v:imagedata r:id="rId82" o:title=""/>
           </v:shape>
-          <o:OLEObject Type="Embed" ProgID="Equation.DSMT4" ShapeID="_x0000_i3777" DrawAspect="Content" ObjectID="_1605566670" r:id="rId83"/>
+          <o:OLEObject Type="Embed" ProgID="Equation.DSMT4" ShapeID="_x0000_i1062" DrawAspect="Content" ObjectID="_1605787526" r:id="rId83"/>
         </w:object>
       </w:r>
       <w:r>
@@ -3315,10 +3478,10 @@
           <w:position w:val="-14"/>
         </w:rPr>
         <w:object w:dxaOrig="880" w:dyaOrig="400">
-          <v:shape id="_x0000_i3778" type="#_x0000_t75" style="width:44.25pt;height:20.25pt" o:ole="">
+          <v:shape id="_x0000_i1063" type="#_x0000_t75" style="width:44.25pt;height:20.25pt" o:ole="">
             <v:imagedata r:id="rId84" o:title=""/>
           </v:shape>
-          <o:OLEObject Type="Embed" ProgID="Equation.DSMT4" ShapeID="_x0000_i3778" DrawAspect="Content" ObjectID="_1605566671" r:id="rId85"/>
+          <o:OLEObject Type="Embed" ProgID="Equation.DSMT4" ShapeID="_x0000_i1063" DrawAspect="Content" ObjectID="_1605787527" r:id="rId85"/>
         </w:object>
       </w:r>
       <w:r>
@@ -3329,10 +3492,10 @@
           <w:position w:val="-14"/>
         </w:rPr>
         <w:object w:dxaOrig="859" w:dyaOrig="400">
-          <v:shape id="_x0000_i3779" type="#_x0000_t75" style="width:42.75pt;height:20.25pt" o:ole="">
+          <v:shape id="_x0000_i1064" type="#_x0000_t75" style="width:42.75pt;height:20.25pt" o:ole="">
             <v:imagedata r:id="rId86" o:title=""/>
           </v:shape>
-          <o:OLEObject Type="Embed" ProgID="Equation.DSMT4" ShapeID="_x0000_i3779" DrawAspect="Content" ObjectID="_1605566672" r:id="rId87"/>
+          <o:OLEObject Type="Embed" ProgID="Equation.DSMT4" ShapeID="_x0000_i1064" DrawAspect="Content" ObjectID="_1605787528" r:id="rId87"/>
         </w:object>
       </w:r>
       <w:r>
@@ -3343,10 +3506,10 @@
           <w:position w:val="-14"/>
         </w:rPr>
         <w:object w:dxaOrig="900" w:dyaOrig="400">
-          <v:shape id="_x0000_i3780" type="#_x0000_t75" style="width:45pt;height:20.25pt" o:ole="">
+          <v:shape id="_x0000_i1065" type="#_x0000_t75" style="width:45pt;height:20.25pt" o:ole="">
             <v:imagedata r:id="rId88" o:title=""/>
           </v:shape>
-          <o:OLEObject Type="Embed" ProgID="Equation.DSMT4" ShapeID="_x0000_i3780" DrawAspect="Content" ObjectID="_1605566673" r:id="rId89"/>
+          <o:OLEObject Type="Embed" ProgID="Equation.DSMT4" ShapeID="_x0000_i1065" DrawAspect="Content" ObjectID="_1605787529" r:id="rId89"/>
         </w:object>
       </w:r>
     </w:p>
@@ -3367,10 +3530,10 @@
           <w:position w:val="-24"/>
         </w:rPr>
         <w:object w:dxaOrig="2100" w:dyaOrig="960">
-          <v:shape id="_x0000_i3781" type="#_x0000_t75" style="width:105pt;height:48pt" o:ole="">
+          <v:shape id="_x0000_i1066" type="#_x0000_t75" style="width:105pt;height:48pt" o:ole="">
             <v:imagedata r:id="rId90" o:title=""/>
           </v:shape>
-          <o:OLEObject Type="Embed" ProgID="Equation.DSMT4" ShapeID="_x0000_i3781" DrawAspect="Content" ObjectID="_1605566674" r:id="rId91"/>
+          <o:OLEObject Type="Embed" ProgID="Equation.DSMT4" ShapeID="_x0000_i1066" DrawAspect="Content" ObjectID="_1605787530" r:id="rId91"/>
         </w:object>
       </w:r>
       <w:r>
@@ -3435,10 +3598,10 @@
           <w:position w:val="-24"/>
         </w:rPr>
         <w:object w:dxaOrig="2240" w:dyaOrig="960">
-          <v:shape id="_x0000_i3782" type="#_x0000_t75" style="width:111.75pt;height:48pt" o:ole="">
+          <v:shape id="_x0000_i1067" type="#_x0000_t75" style="width:111.75pt;height:48pt" o:ole="">
             <v:imagedata r:id="rId92" o:title=""/>
           </v:shape>
-          <o:OLEObject Type="Embed" ProgID="Equation.DSMT4" ShapeID="_x0000_i3782" DrawAspect="Content" ObjectID="_1605566675" r:id="rId93"/>
+          <o:OLEObject Type="Embed" ProgID="Equation.DSMT4" ShapeID="_x0000_i1067" DrawAspect="Content" ObjectID="_1605787531" r:id="rId93"/>
         </w:object>
       </w:r>
       <w:r>
@@ -3508,10 +3671,10 @@
           <w:position w:val="-24"/>
         </w:rPr>
         <w:object w:dxaOrig="3500" w:dyaOrig="660">
-          <v:shape id="_x0000_i3783" type="#_x0000_t75" style="width:175.5pt;height:33pt" o:ole="">
+          <v:shape id="_x0000_i1068" type="#_x0000_t75" style="width:175.5pt;height:33pt" o:ole="">
             <v:imagedata r:id="rId94" o:title=""/>
           </v:shape>
-          <o:OLEObject Type="Embed" ProgID="Equation.DSMT4" ShapeID="_x0000_i3783" DrawAspect="Content" ObjectID="_1605566676" r:id="rId95"/>
+          <o:OLEObject Type="Embed" ProgID="Equation.DSMT4" ShapeID="_x0000_i1068" DrawAspect="Content" ObjectID="_1605787532" r:id="rId95"/>
         </w:object>
       </w:r>
       <w:r>
@@ -3578,10 +3741,10 @@
           <w:position w:val="-24"/>
         </w:rPr>
         <w:object w:dxaOrig="3519" w:dyaOrig="700">
-          <v:shape id="_x0000_i3784" type="#_x0000_t75" style="width:176.25pt;height:35.25pt" o:ole="">
+          <v:shape id="_x0000_i1069" type="#_x0000_t75" style="width:176.25pt;height:35.25pt" o:ole="">
             <v:imagedata r:id="rId96" o:title=""/>
           </v:shape>
-          <o:OLEObject Type="Embed" ProgID="Equation.DSMT4" ShapeID="_x0000_i3784" DrawAspect="Content" ObjectID="_1605566677" r:id="rId97"/>
+          <o:OLEObject Type="Embed" ProgID="Equation.DSMT4" ShapeID="_x0000_i1069" DrawAspect="Content" ObjectID="_1605787533" r:id="rId97"/>
         </w:object>
       </w:r>
       <w:r>
@@ -3736,10 +3899,10 @@
           <w:position w:val="-16"/>
         </w:rPr>
         <w:object w:dxaOrig="859" w:dyaOrig="440">
-          <v:shape id="_x0000_i3785" type="#_x0000_t75" style="width:42.75pt;height:21.75pt" o:ole="">
+          <v:shape id="_x0000_i1070" type="#_x0000_t75" style="width:42.75pt;height:21.75pt" o:ole="">
             <v:imagedata r:id="rId98" o:title=""/>
           </v:shape>
-          <o:OLEObject Type="Embed" ProgID="Equation.DSMT4" ShapeID="_x0000_i3785" DrawAspect="Content" ObjectID="_1605566678" r:id="rId99"/>
+          <o:OLEObject Type="Embed" ProgID="Equation.DSMT4" ShapeID="_x0000_i1070" DrawAspect="Content" ObjectID="_1605787534" r:id="rId99"/>
         </w:object>
       </w:r>
       <w:r>
@@ -3758,10 +3921,10 @@
           <w:position w:val="-6"/>
         </w:rPr>
         <w:object w:dxaOrig="240" w:dyaOrig="279">
-          <v:shape id="_x0000_i3786" type="#_x0000_t75" style="width:12pt;height:14.25pt" o:ole="">
+          <v:shape id="_x0000_i1071" type="#_x0000_t75" style="width:12pt;height:14.25pt" o:ole="">
             <v:imagedata r:id="rId100" o:title=""/>
           </v:shape>
-          <o:OLEObject Type="Embed" ProgID="Equation.DSMT4" ShapeID="_x0000_i3786" DrawAspect="Content" ObjectID="_1605566679" r:id="rId101"/>
+          <o:OLEObject Type="Embed" ProgID="Equation.DSMT4" ShapeID="_x0000_i1071" DrawAspect="Content" ObjectID="_1605787535" r:id="rId101"/>
         </w:object>
       </w:r>
       <w:r>
@@ -3782,10 +3945,10 @@
           <w:position w:val="-12"/>
         </w:rPr>
         <w:object w:dxaOrig="320" w:dyaOrig="360">
-          <v:shape id="_x0000_i3787" type="#_x0000_t75" style="width:15.75pt;height:18pt" o:ole="">
+          <v:shape id="_x0000_i1072" type="#_x0000_t75" style="width:15.75pt;height:18pt" o:ole="">
             <v:imagedata r:id="rId102" o:title=""/>
           </v:shape>
-          <o:OLEObject Type="Embed" ProgID="Equation.DSMT4" ShapeID="_x0000_i3787" DrawAspect="Content" ObjectID="_1605566680" r:id="rId103"/>
+          <o:OLEObject Type="Embed" ProgID="Equation.DSMT4" ShapeID="_x0000_i1072" DrawAspect="Content" ObjectID="_1605787536" r:id="rId103"/>
         </w:object>
       </w:r>
       <w:r>
@@ -3798,10 +3961,10 @@
           <w:position w:val="-6"/>
         </w:rPr>
         <w:object w:dxaOrig="240" w:dyaOrig="279">
-          <v:shape id="_x0000_i3788" type="#_x0000_t75" style="width:12pt;height:14.25pt" o:ole="">
+          <v:shape id="_x0000_i1073" type="#_x0000_t75" style="width:12pt;height:14.25pt" o:ole="">
             <v:imagedata r:id="rId100" o:title=""/>
           </v:shape>
-          <o:OLEObject Type="Embed" ProgID="Equation.DSMT4" ShapeID="_x0000_i3788" DrawAspect="Content" ObjectID="_1605566681" r:id="rId104"/>
+          <o:OLEObject Type="Embed" ProgID="Equation.DSMT4" ShapeID="_x0000_i1073" DrawAspect="Content" ObjectID="_1605787537" r:id="rId104"/>
         </w:object>
       </w:r>
       <w:r>
@@ -3812,10 +3975,10 @@
           <w:position w:val="-4"/>
         </w:rPr>
         <w:object w:dxaOrig="240" w:dyaOrig="260">
-          <v:shape id="_x0000_i3789" type="#_x0000_t75" style="width:12pt;height:12.75pt" o:ole="">
+          <v:shape id="_x0000_i1074" type="#_x0000_t75" style="width:12pt;height:12.75pt" o:ole="">
             <v:imagedata r:id="rId105" o:title=""/>
           </v:shape>
-          <o:OLEObject Type="Embed" ProgID="Equation.DSMT4" ShapeID="_x0000_i3789" DrawAspect="Content" ObjectID="_1605566682" r:id="rId106"/>
+          <o:OLEObject Type="Embed" ProgID="Equation.DSMT4" ShapeID="_x0000_i1074" DrawAspect="Content" ObjectID="_1605787538" r:id="rId106"/>
         </w:object>
       </w:r>
       <w:r>
@@ -3826,10 +3989,10 @@
           <w:position w:val="-4"/>
         </w:rPr>
         <w:object w:dxaOrig="240" w:dyaOrig="260">
-          <v:shape id="_x0000_i3790" type="#_x0000_t75" style="width:12pt;height:12.75pt" o:ole="">
+          <v:shape id="_x0000_i1075" type="#_x0000_t75" style="width:12pt;height:12.75pt" o:ole="">
             <v:imagedata r:id="rId107" o:title=""/>
           </v:shape>
-          <o:OLEObject Type="Embed" ProgID="Equation.DSMT4" ShapeID="_x0000_i3790" DrawAspect="Content" ObjectID="_1605566683" r:id="rId108"/>
+          <o:OLEObject Type="Embed" ProgID="Equation.DSMT4" ShapeID="_x0000_i1075" DrawAspect="Content" ObjectID="_1605787539" r:id="rId108"/>
         </w:object>
       </w:r>
       <w:r>
@@ -3843,10 +4006,10 @@
           <w:position w:val="-16"/>
         </w:rPr>
         <w:object w:dxaOrig="1180" w:dyaOrig="440">
-          <v:shape id="_x0000_i3791" type="#_x0000_t75" style="width:59.25pt;height:21.75pt" o:ole="">
+          <v:shape id="_x0000_i1076" type="#_x0000_t75" style="width:59.25pt;height:21.75pt" o:ole="">
             <v:imagedata r:id="rId109" o:title=""/>
           </v:shape>
-          <o:OLEObject Type="Embed" ProgID="Equation.DSMT4" ShapeID="_x0000_i3791" DrawAspect="Content" ObjectID="_1605566684" r:id="rId110"/>
+          <o:OLEObject Type="Embed" ProgID="Equation.DSMT4" ShapeID="_x0000_i1076" DrawAspect="Content" ObjectID="_1605787540" r:id="rId110"/>
         </w:object>
       </w:r>
       <w:r>
@@ -3857,10 +4020,10 @@
           <w:position w:val="-4"/>
         </w:rPr>
         <w:object w:dxaOrig="240" w:dyaOrig="260">
-          <v:shape id="_x0000_i3792" type="#_x0000_t75" style="width:12pt;height:12.75pt" o:ole="">
+          <v:shape id="_x0000_i1077" type="#_x0000_t75" style="width:12pt;height:12.75pt" o:ole="">
             <v:imagedata r:id="rId105" o:title=""/>
           </v:shape>
-          <o:OLEObject Type="Embed" ProgID="Equation.DSMT4" ShapeID="_x0000_i3792" DrawAspect="Content" ObjectID="_1605566685" r:id="rId111"/>
+          <o:OLEObject Type="Embed" ProgID="Equation.DSMT4" ShapeID="_x0000_i1077" DrawAspect="Content" ObjectID="_1605787541" r:id="rId111"/>
         </w:object>
       </w:r>
       <w:r>
@@ -3879,10 +4042,10 @@
           <w:position w:val="-12"/>
         </w:rPr>
         <w:object w:dxaOrig="1180" w:dyaOrig="400">
-          <v:shape id="_x0000_i3793" type="#_x0000_t75" style="width:59.25pt;height:19.5pt" o:ole="">
+          <v:shape id="_x0000_i1078" type="#_x0000_t75" style="width:59.25pt;height:19.5pt" o:ole="">
             <v:imagedata r:id="rId112" o:title=""/>
           </v:shape>
-          <o:OLEObject Type="Embed" ProgID="Equation.DSMT4" ShapeID="_x0000_i3793" DrawAspect="Content" ObjectID="_1605566686" r:id="rId113"/>
+          <o:OLEObject Type="Embed" ProgID="Equation.DSMT4" ShapeID="_x0000_i1078" DrawAspect="Content" ObjectID="_1605787542" r:id="rId113"/>
         </w:object>
       </w:r>
       <w:r>
@@ -3944,10 +4107,10 @@
           <w:position w:val="-4"/>
         </w:rPr>
         <w:object w:dxaOrig="300" w:dyaOrig="320">
-          <v:shape id="_x0000_i3794" type="#_x0000_t75" style="width:15pt;height:15.75pt" o:ole="">
+          <v:shape id="_x0000_i1079" type="#_x0000_t75" style="width:15pt;height:15.75pt" o:ole="">
             <v:imagedata r:id="rId114" o:title=""/>
           </v:shape>
-          <o:OLEObject Type="Embed" ProgID="Equation.DSMT4" ShapeID="_x0000_i3794" DrawAspect="Content" ObjectID="_1605566687" r:id="rId115"/>
+          <o:OLEObject Type="Embed" ProgID="Equation.DSMT4" ShapeID="_x0000_i1079" DrawAspect="Content" ObjectID="_1605787543" r:id="rId115"/>
         </w:object>
       </w:r>
       <w:r>
@@ -3958,10 +4121,10 @@
           <w:position w:val="-10"/>
         </w:rPr>
         <w:object w:dxaOrig="240" w:dyaOrig="320">
-          <v:shape id="_x0000_i3795" type="#_x0000_t75" style="width:12pt;height:15.75pt" o:ole="">
+          <v:shape id="_x0000_i1080" type="#_x0000_t75" style="width:12pt;height:15.75pt" o:ole="">
             <v:imagedata r:id="rId116" o:title=""/>
           </v:shape>
-          <o:OLEObject Type="Embed" ProgID="Equation.DSMT4" ShapeID="_x0000_i3795" DrawAspect="Content" ObjectID="_1605566688" r:id="rId117"/>
+          <o:OLEObject Type="Embed" ProgID="Equation.DSMT4" ShapeID="_x0000_i1080" DrawAspect="Content" ObjectID="_1605787544" r:id="rId117"/>
         </w:object>
       </w:r>
       <w:r>
@@ -3974,10 +4137,10 @@
           <w:position w:val="-6"/>
         </w:rPr>
         <w:object w:dxaOrig="240" w:dyaOrig="279">
-          <v:shape id="_x0000_i3796" type="#_x0000_t75" style="width:12pt;height:14.25pt" o:ole="">
+          <v:shape id="_x0000_i1081" type="#_x0000_t75" style="width:12pt;height:14.25pt" o:ole="">
             <v:imagedata r:id="rId100" o:title=""/>
           </v:shape>
-          <o:OLEObject Type="Embed" ProgID="Equation.DSMT4" ShapeID="_x0000_i3796" DrawAspect="Content" ObjectID="_1605566689" r:id="rId118"/>
+          <o:OLEObject Type="Embed" ProgID="Equation.DSMT4" ShapeID="_x0000_i1081" DrawAspect="Content" ObjectID="_1605787545" r:id="rId118"/>
         </w:object>
       </w:r>
       <w:r>
@@ -3995,10 +4158,10 @@
           <w:position w:val="-18"/>
         </w:rPr>
         <w:object w:dxaOrig="320" w:dyaOrig="480">
-          <v:shape id="_x0000_i3797" type="#_x0000_t75" style="width:15.75pt;height:24pt" o:ole="">
+          <v:shape id="_x0000_i1082" type="#_x0000_t75" style="width:15.75pt;height:24pt" o:ole="">
             <v:imagedata r:id="rId119" o:title=""/>
           </v:shape>
-          <o:OLEObject Type="Embed" ProgID="Equation.DSMT4" ShapeID="_x0000_i3797" DrawAspect="Content" ObjectID="_1605566690" r:id="rId120"/>
+          <o:OLEObject Type="Embed" ProgID="Equation.DSMT4" ShapeID="_x0000_i1082" DrawAspect="Content" ObjectID="_1605787546" r:id="rId120"/>
         </w:object>
       </w:r>
     </w:p>
@@ -4014,10 +4177,10 @@
           <w:position w:val="-18"/>
         </w:rPr>
         <w:object w:dxaOrig="2860" w:dyaOrig="520">
-          <v:shape id="_x0000_i3798" type="#_x0000_t75" style="width:143.25pt;height:26.25pt" o:ole="">
+          <v:shape id="_x0000_i1083" type="#_x0000_t75" style="width:143.25pt;height:26.25pt" o:ole="">
             <v:imagedata r:id="rId121" o:title=""/>
           </v:shape>
-          <o:OLEObject Type="Embed" ProgID="Equation.DSMT4" ShapeID="_x0000_i3798" DrawAspect="Content" ObjectID="_1605566691" r:id="rId122"/>
+          <o:OLEObject Type="Embed" ProgID="Equation.DSMT4" ShapeID="_x0000_i1083" DrawAspect="Content" ObjectID="_1605787547" r:id="rId122"/>
         </w:object>
       </w:r>
       <w:r>
@@ -4085,10 +4248,10 @@
           <w:position w:val="-4"/>
         </w:rPr>
         <w:object w:dxaOrig="260" w:dyaOrig="300">
-          <v:shape id="_x0000_i3799" type="#_x0000_t75" style="width:13.5pt;height:15pt" o:ole="">
+          <v:shape id="_x0000_i1084" type="#_x0000_t75" style="width:13.5pt;height:15pt" o:ole="">
             <v:imagedata r:id="rId123" o:title=""/>
           </v:shape>
-          <o:OLEObject Type="Embed" ProgID="Equation.DSMT4" ShapeID="_x0000_i3799" DrawAspect="Content" ObjectID="_1605566692" r:id="rId124"/>
+          <o:OLEObject Type="Embed" ProgID="Equation.DSMT4" ShapeID="_x0000_i1084" DrawAspect="Content" ObjectID="_1605787548" r:id="rId124"/>
         </w:object>
       </w:r>
       <w:r>
@@ -4110,10 +4273,10 @@
           <w:position w:val="-30"/>
         </w:rPr>
         <w:object w:dxaOrig="1500" w:dyaOrig="740">
-          <v:shape id="_x0000_i3800" type="#_x0000_t75" style="width:75pt;height:37.5pt" o:ole="">
+          <v:shape id="_x0000_i1085" type="#_x0000_t75" style="width:75pt;height:37.5pt" o:ole="">
             <v:imagedata r:id="rId125" o:title=""/>
           </v:shape>
-          <o:OLEObject Type="Embed" ProgID="Equation.DSMT4" ShapeID="_x0000_i3800" DrawAspect="Content" ObjectID="_1605566693" r:id="rId126"/>
+          <o:OLEObject Type="Embed" ProgID="Equation.DSMT4" ShapeID="_x0000_i1085" DrawAspect="Content" ObjectID="_1605787549" r:id="rId126"/>
         </w:object>
       </w:r>
       <w:r>
@@ -4187,10 +4350,10 @@
           <w:position w:val="-4"/>
         </w:rPr>
         <w:object w:dxaOrig="240" w:dyaOrig="260">
-          <v:shape id="_x0000_i3801" type="#_x0000_t75" style="width:12pt;height:12.75pt" o:ole="">
+          <v:shape id="_x0000_i1086" type="#_x0000_t75" style="width:12pt;height:12.75pt" o:ole="">
             <v:imagedata r:id="rId107" o:title=""/>
           </v:shape>
-          <o:OLEObject Type="Embed" ProgID="Equation.DSMT4" ShapeID="_x0000_i3801" DrawAspect="Content" ObjectID="_1605566694" r:id="rId127"/>
+          <o:OLEObject Type="Embed" ProgID="Equation.DSMT4" ShapeID="_x0000_i1086" DrawAspect="Content" ObjectID="_1605787550" r:id="rId127"/>
         </w:object>
       </w:r>
       <w:r>
@@ -4201,10 +4364,10 @@
           <w:position w:val="-30"/>
         </w:rPr>
         <w:object w:dxaOrig="1100" w:dyaOrig="740">
-          <v:shape id="_x0000_i3802" type="#_x0000_t75" style="width:54.75pt;height:37.5pt" o:ole="">
+          <v:shape id="_x0000_i1087" type="#_x0000_t75" style="width:54.75pt;height:37.5pt" o:ole="">
             <v:imagedata r:id="rId128" o:title=""/>
           </v:shape>
-          <o:OLEObject Type="Embed" ProgID="Equation.DSMT4" ShapeID="_x0000_i3802" DrawAspect="Content" ObjectID="_1605566695" r:id="rId129"/>
+          <o:OLEObject Type="Embed" ProgID="Equation.DSMT4" ShapeID="_x0000_i1087" DrawAspect="Content" ObjectID="_1605787551" r:id="rId129"/>
         </w:object>
       </w:r>
       <w:r>
@@ -4224,10 +4387,10 @@
           <w:position w:val="-28"/>
         </w:rPr>
         <w:object w:dxaOrig="2480" w:dyaOrig="680">
-          <v:shape id="_x0000_i3803" type="#_x0000_t75" style="width:123.75pt;height:33.75pt" o:ole="">
+          <v:shape id="_x0000_i1088" type="#_x0000_t75" style="width:123.75pt;height:33.75pt" o:ole="">
             <v:imagedata r:id="rId130" o:title=""/>
           </v:shape>
-          <o:OLEObject Type="Embed" ProgID="Equation.DSMT4" ShapeID="_x0000_i3803" DrawAspect="Content" ObjectID="_1605566696" r:id="rId131"/>
+          <o:OLEObject Type="Embed" ProgID="Equation.DSMT4" ShapeID="_x0000_i1088" DrawAspect="Content" ObjectID="_1605787552" r:id="rId131"/>
         </w:object>
       </w:r>
       <w:r>
@@ -4241,10 +4404,10 @@
           <w:position w:val="-24"/>
         </w:rPr>
         <w:object w:dxaOrig="560" w:dyaOrig="540">
-          <v:shape id="_x0000_i3804" type="#_x0000_t75" style="width:27.75pt;height:27pt" o:ole="">
+          <v:shape id="_x0000_i1089" type="#_x0000_t75" style="width:27.75pt;height:27pt" o:ole="">
             <v:imagedata r:id="rId132" o:title=""/>
           </v:shape>
-          <o:OLEObject Type="Embed" ProgID="Equation.DSMT4" ShapeID="_x0000_i3804" DrawAspect="Content" ObjectID="_1605566697" r:id="rId133"/>
+          <o:OLEObject Type="Embed" ProgID="Equation.DSMT4" ShapeID="_x0000_i1089" DrawAspect="Content" ObjectID="_1605787553" r:id="rId133"/>
         </w:object>
       </w:r>
       <w:r>
@@ -4255,10 +4418,10 @@
           <w:position w:val="-62"/>
         </w:rPr>
         <w:object w:dxaOrig="6860" w:dyaOrig="1359">
-          <v:shape id="_x0000_i3805" type="#_x0000_t75" style="width:342.75pt;height:68.25pt" o:ole="">
+          <v:shape id="_x0000_i1090" type="#_x0000_t75" style="width:342.75pt;height:68.25pt" o:ole="">
             <v:imagedata r:id="rId134" o:title=""/>
           </v:shape>
-          <o:OLEObject Type="Embed" ProgID="Equation.DSMT4" ShapeID="_x0000_i3805" DrawAspect="Content" ObjectID="_1605566698" r:id="rId135"/>
+          <o:OLEObject Type="Embed" ProgID="Equation.DSMT4" ShapeID="_x0000_i1090" DrawAspect="Content" ObjectID="_1605787554" r:id="rId135"/>
         </w:object>
       </w:r>
       <w:r>
@@ -4275,10 +4438,10 @@
           <w:position w:val="-62"/>
         </w:rPr>
         <w:object w:dxaOrig="1939" w:dyaOrig="1359">
-          <v:shape id="_x0000_i3806" type="#_x0000_t75" style="width:96.75pt;height:68.25pt" o:ole="">
+          <v:shape id="_x0000_i1091" type="#_x0000_t75" style="width:96.75pt;height:68.25pt" o:ole="">
             <v:imagedata r:id="rId136" o:title=""/>
           </v:shape>
-          <o:OLEObject Type="Embed" ProgID="Equation.DSMT4" ShapeID="_x0000_i3806" DrawAspect="Content" ObjectID="_1605566699" r:id="rId137"/>
+          <o:OLEObject Type="Embed" ProgID="Equation.DSMT4" ShapeID="_x0000_i1091" DrawAspect="Content" ObjectID="_1605787555" r:id="rId137"/>
         </w:object>
       </w:r>
       <w:r>
@@ -4291,7 +4454,31 @@
         <w:t xml:space="preserve">В контексте решаемой задачи оба этих интеграла равны нулю. </w:t>
       </w:r>
       <w:r>
-        <w:t xml:space="preserve">Первый – в виду изначальной электронейтральности системы. Второй – в виду того, что дипольный момент сферически симметричной системы зарядов равен нулю. Что, впрочем, справедливо также и для квадрупольного, октупольного моментов, а также мультипольных моментов более высоких порядков. Это обстоятельство позволяет распространить </w:t>
+        <w:t xml:space="preserve">Первый – в виду изначальной </w:t>
+      </w:r>
+      <w:proofErr w:type="spellStart"/>
+      <w:r>
+        <w:t>электронейтральности</w:t>
+      </w:r>
+      <w:proofErr w:type="spellEnd"/>
+      <w:r>
+        <w:t xml:space="preserve"> системы. Второй – в виду того, что дипольный момент сферически симметричной системы зарядов равен нулю. Что, впрочем, справедливо также и для квадрупольного, </w:t>
+      </w:r>
+      <w:proofErr w:type="spellStart"/>
+      <w:r>
+        <w:t>октупольного</w:t>
+      </w:r>
+      <w:proofErr w:type="spellEnd"/>
+      <w:r>
+        <w:t xml:space="preserve"> моментов, а также </w:t>
+      </w:r>
+      <w:proofErr w:type="spellStart"/>
+      <w:r>
+        <w:t>мультипольных</w:t>
+      </w:r>
+      <w:proofErr w:type="spellEnd"/>
+      <w:r>
+        <w:t xml:space="preserve"> моментов более высоких порядков. Это обстоятельство позволяет распространить </w:t>
       </w:r>
       <w:r>
         <w:t xml:space="preserve">полученные </w:t>
@@ -4318,10 +4505,10 @@
           <w:position w:val="-30"/>
         </w:rPr>
         <w:object w:dxaOrig="2880" w:dyaOrig="700">
-          <v:shape id="_x0000_i3807" type="#_x0000_t75" style="width:2in;height:35.25pt" o:ole="">
+          <v:shape id="_x0000_i1092" type="#_x0000_t75" style="width:2in;height:35.25pt" o:ole="">
             <v:imagedata r:id="rId138" o:title=""/>
           </v:shape>
-          <o:OLEObject Type="Embed" ProgID="Equation.DSMT4" ShapeID="_x0000_i3807" DrawAspect="Content" ObjectID="_1605566700" r:id="rId139"/>
+          <o:OLEObject Type="Embed" ProgID="Equation.DSMT4" ShapeID="_x0000_i1092" DrawAspect="Content" ObjectID="_1605787556" r:id="rId139"/>
         </w:object>
       </w:r>
       <w:r>
@@ -4335,10 +4522,10 @@
           <w:position w:val="-30"/>
         </w:rPr>
         <w:object w:dxaOrig="1780" w:dyaOrig="700">
-          <v:shape id="_x0000_i3808" type="#_x0000_t75" style="width:89.25pt;height:35.25pt" o:ole="">
+          <v:shape id="_x0000_i1093" type="#_x0000_t75" style="width:89.25pt;height:35.25pt" o:ole="">
             <v:imagedata r:id="rId140" o:title=""/>
           </v:shape>
-          <o:OLEObject Type="Embed" ProgID="Equation.DSMT4" ShapeID="_x0000_i3808" DrawAspect="Content" ObjectID="_1605566701" r:id="rId141"/>
+          <o:OLEObject Type="Embed" ProgID="Equation.DSMT4" ShapeID="_x0000_i1093" DrawAspect="Content" ObjectID="_1605787557" r:id="rId141"/>
         </w:object>
       </w:r>
       <w:r>
@@ -4372,10 +4559,10 @@
           <w:lang w:val="en-US"/>
         </w:rPr>
         <w:object w:dxaOrig="5060" w:dyaOrig="1020">
-          <v:shape id="_x0000_i3809" type="#_x0000_t75" style="width:252.75pt;height:51pt" o:ole="">
+          <v:shape id="_x0000_i1094" type="#_x0000_t75" style="width:252.75pt;height:51pt" o:ole="">
             <v:imagedata r:id="rId142" o:title=""/>
           </v:shape>
-          <o:OLEObject Type="Embed" ProgID="Equation.DSMT4" ShapeID="_x0000_i3809" DrawAspect="Content" ObjectID="_1605566702" r:id="rId143"/>
+          <o:OLEObject Type="Embed" ProgID="Equation.DSMT4" ShapeID="_x0000_i1094" DrawAspect="Content" ObjectID="_1605787558" r:id="rId143"/>
         </w:object>
       </w:r>
       <w:r>
@@ -4640,10 +4827,10 @@
           <w:position w:val="-12"/>
         </w:rPr>
         <w:object w:dxaOrig="320" w:dyaOrig="360">
-          <v:shape id="_x0000_i3810" type="#_x0000_t75" style="width:15.75pt;height:18pt" o:ole="">
+          <v:shape id="_x0000_i1095" type="#_x0000_t75" style="width:15.75pt;height:18pt" o:ole="">
             <v:imagedata r:id="rId102" o:title=""/>
           </v:shape>
-          <o:OLEObject Type="Embed" ProgID="Equation.DSMT4" ShapeID="_x0000_i3810" DrawAspect="Content" ObjectID="_1605566703" r:id="rId144"/>
+          <o:OLEObject Type="Embed" ProgID="Equation.DSMT4" ShapeID="_x0000_i1095" DrawAspect="Content" ObjectID="_1605787559" r:id="rId144"/>
         </w:object>
       </w:r>
       <w:r>
@@ -4654,10 +4841,10 @@
           <w:position w:val="-10"/>
         </w:rPr>
         <w:object w:dxaOrig="800" w:dyaOrig="320">
-          <v:shape id="_x0000_i3811" type="#_x0000_t75" style="width:39.75pt;height:15.75pt" o:ole="">
+          <v:shape id="_x0000_i1096" type="#_x0000_t75" style="width:39.75pt;height:15.75pt" o:ole="">
             <v:imagedata r:id="rId145" o:title=""/>
           </v:shape>
-          <o:OLEObject Type="Embed" ProgID="Equation.DSMT4" ShapeID="_x0000_i3811" DrawAspect="Content" ObjectID="_1605566704" r:id="rId146"/>
+          <o:OLEObject Type="Embed" ProgID="Equation.DSMT4" ShapeID="_x0000_i1096" DrawAspect="Content" ObjectID="_1605787560" r:id="rId146"/>
         </w:object>
       </w:r>
       <w:r>
@@ -4676,10 +4863,10 @@
           <w:position w:val="-32"/>
         </w:rPr>
         <w:object w:dxaOrig="4320" w:dyaOrig="760">
-          <v:shape id="_x0000_i3812" type="#_x0000_t75" style="width:3in;height:38.25pt" o:ole="">
+          <v:shape id="_x0000_i1097" type="#_x0000_t75" style="width:3in;height:38.25pt" o:ole="">
             <v:imagedata r:id="rId147" o:title=""/>
           </v:shape>
-          <o:OLEObject Type="Embed" ProgID="Equation.DSMT4" ShapeID="_x0000_i3812" DrawAspect="Content" ObjectID="_1605566705" r:id="rId148"/>
+          <o:OLEObject Type="Embed" ProgID="Equation.DSMT4" ShapeID="_x0000_i1097" DrawAspect="Content" ObjectID="_1605787561" r:id="rId148"/>
         </w:object>
       </w:r>
       <w:r>
@@ -4749,10 +4936,10 @@
           <w:position w:val="-28"/>
         </w:rPr>
         <w:object w:dxaOrig="3980" w:dyaOrig="680">
-          <v:shape id="_x0000_i3813" type="#_x0000_t75" style="width:198.75pt;height:33.75pt" o:ole="">
+          <v:shape id="_x0000_i1098" type="#_x0000_t75" style="width:198.75pt;height:33.75pt" o:ole="">
             <v:imagedata r:id="rId149" o:title=""/>
           </v:shape>
-          <o:OLEObject Type="Embed" ProgID="Equation.DSMT4" ShapeID="_x0000_i3813" DrawAspect="Content" ObjectID="_1605566706" r:id="rId150"/>
+          <o:OLEObject Type="Embed" ProgID="Equation.DSMT4" ShapeID="_x0000_i1098" DrawAspect="Content" ObjectID="_1605787562" r:id="rId150"/>
         </w:object>
       </w:r>
       <w:r>
@@ -4815,10 +5002,10 @@
           <w:position w:val="-6"/>
         </w:rPr>
         <w:object w:dxaOrig="180" w:dyaOrig="220">
-          <v:shape id="_x0000_i3814" type="#_x0000_t75" style="width:9pt;height:11.25pt" o:ole="">
+          <v:shape id="_x0000_i1099" type="#_x0000_t75" style="width:9pt;height:11.25pt" o:ole="">
             <v:imagedata r:id="rId151" o:title=""/>
           </v:shape>
-          <o:OLEObject Type="Embed" ProgID="Equation.DSMT4" ShapeID="_x0000_i3814" DrawAspect="Content" ObjectID="_1605566707" r:id="rId152"/>
+          <o:OLEObject Type="Embed" ProgID="Equation.DSMT4" ShapeID="_x0000_i1099" DrawAspect="Content" ObjectID="_1605787563" r:id="rId152"/>
         </w:object>
       </w:r>
       <w:r>
@@ -4832,10 +5019,10 @@
           <w:position w:val="-24"/>
         </w:rPr>
         <w:object w:dxaOrig="680" w:dyaOrig="620">
-          <v:shape id="_x0000_i3815" type="#_x0000_t75" style="width:33.75pt;height:30.75pt" o:ole="">
+          <v:shape id="_x0000_i1100" type="#_x0000_t75" style="width:33.75pt;height:30.75pt" o:ole="">
             <v:imagedata r:id="rId153" o:title=""/>
           </v:shape>
-          <o:OLEObject Type="Embed" ProgID="Equation.DSMT4" ShapeID="_x0000_i3815" DrawAspect="Content" ObjectID="_1605566708" r:id="rId154"/>
+          <o:OLEObject Type="Embed" ProgID="Equation.DSMT4" ShapeID="_x0000_i1100" DrawAspect="Content" ObjectID="_1605787564" r:id="rId154"/>
         </w:object>
       </w:r>
     </w:p>
@@ -4857,10 +5044,10 @@
           <w:position w:val="-62"/>
         </w:rPr>
         <w:object w:dxaOrig="2680" w:dyaOrig="1359">
-          <v:shape id="_x0000_i3816" type="#_x0000_t75" style="width:134.25pt;height:68.25pt" o:ole="">
+          <v:shape id="_x0000_i1101" type="#_x0000_t75" style="width:134.25pt;height:68.25pt" o:ole="">
             <v:imagedata r:id="rId155" o:title=""/>
           </v:shape>
-          <o:OLEObject Type="Embed" ProgID="Equation.DSMT4" ShapeID="_x0000_i3816" DrawAspect="Content" ObjectID="_1605566709" r:id="rId156"/>
+          <o:OLEObject Type="Embed" ProgID="Equation.DSMT4" ShapeID="_x0000_i1101" DrawAspect="Content" ObjectID="_1605787565" r:id="rId156"/>
         </w:object>
       </w:r>
       <w:r>
@@ -4932,10 +5119,10 @@
           <w:position w:val="-62"/>
         </w:rPr>
         <w:object w:dxaOrig="2659" w:dyaOrig="1359">
-          <v:shape id="_x0000_i3817" type="#_x0000_t75" style="width:132.75pt;height:68.25pt" o:ole="">
+          <v:shape id="_x0000_i1102" type="#_x0000_t75" style="width:132.75pt;height:68.25pt" o:ole="">
             <v:imagedata r:id="rId157" o:title=""/>
           </v:shape>
-          <o:OLEObject Type="Embed" ProgID="Equation.DSMT4" ShapeID="_x0000_i3817" DrawAspect="Content" ObjectID="_1605566710" r:id="rId158"/>
+          <o:OLEObject Type="Embed" ProgID="Equation.DSMT4" ShapeID="_x0000_i1102" DrawAspect="Content" ObjectID="_1605787566" r:id="rId158"/>
         </w:object>
       </w:r>
       <w:r>
@@ -5032,7 +5219,15 @@
         <w:t xml:space="preserve"> разлёта частиц из центра взрыва, сопровождающийся ростом</w:t>
       </w:r>
       <w:r>
-        <w:t xml:space="preserve"> дебаевского радиуса</w:t>
+        <w:t xml:space="preserve"> </w:t>
+      </w:r>
+      <w:proofErr w:type="spellStart"/>
+      <w:r>
+        <w:t>дебаевского</w:t>
+      </w:r>
+      <w:proofErr w:type="spellEnd"/>
+      <w:r>
+        <w:t xml:space="preserve"> радиуса</w:t>
       </w:r>
       <w:r>
         <w:t xml:space="preserve"> системы</w:t>
@@ -5044,7 +5239,15 @@
         <w:t>и период</w:t>
       </w:r>
       <w:r>
-        <w:t xml:space="preserve"> схлопывания, сопровождающийся уменьшением дебаевского радиуса системы.</w:t>
+        <w:t xml:space="preserve"> схлопывания, сопровождающийся уменьшением </w:t>
+      </w:r>
+      <w:proofErr w:type="spellStart"/>
+      <w:r>
+        <w:t>дебаевского</w:t>
+      </w:r>
+      <w:proofErr w:type="spellEnd"/>
+      <w:r>
+        <w:t xml:space="preserve"> радиуса системы.</w:t>
       </w:r>
     </w:p>
     <w:p>
@@ -5085,10 +5288,10 @@
           <w:position w:val="-32"/>
         </w:rPr>
         <w:object w:dxaOrig="3379" w:dyaOrig="800">
-          <v:shape id="_x0000_i3818" type="#_x0000_t75" style="width:168pt;height:39.75pt" o:ole="">
+          <v:shape id="_x0000_i1103" type="#_x0000_t75" style="width:168pt;height:39.75pt" o:ole="">
             <v:imagedata r:id="rId159" o:title=""/>
           </v:shape>
-          <o:OLEObject Type="Embed" ProgID="Equation.DSMT4" ShapeID="_x0000_i3818" DrawAspect="Content" ObjectID="_1605566711" r:id="rId160"/>
+          <o:OLEObject Type="Embed" ProgID="Equation.DSMT4" ShapeID="_x0000_i1103" DrawAspect="Content" ObjectID="_1605787567" r:id="rId160"/>
         </w:object>
       </w:r>
       <w:r>
@@ -5189,10 +5392,10 @@
           <w:position w:val="-14"/>
         </w:rPr>
         <w:object w:dxaOrig="3420" w:dyaOrig="420">
-          <v:shape id="_x0000_i3819" type="#_x0000_t75" style="width:171pt;height:21pt" o:ole="">
+          <v:shape id="_x0000_i1104" type="#_x0000_t75" style="width:171pt;height:21pt" o:ole="">
             <v:imagedata r:id="rId161" o:title=""/>
           </v:shape>
-          <o:OLEObject Type="Embed" ProgID="Equation.DSMT4" ShapeID="_x0000_i3819" DrawAspect="Content" ObjectID="_1605566712" r:id="rId162"/>
+          <o:OLEObject Type="Embed" ProgID="Equation.DSMT4" ShapeID="_x0000_i1104" DrawAspect="Content" ObjectID="_1605787568" r:id="rId162"/>
         </w:object>
       </w:r>
       <w:r>
@@ -5266,10 +5469,10 @@
           <w:position w:val="-4"/>
         </w:rPr>
         <w:object w:dxaOrig="240" w:dyaOrig="260">
-          <v:shape id="_x0000_i3822" type="#_x0000_t75" style="width:12pt;height:12.75pt" o:ole="">
+          <v:shape id="_x0000_i1105" type="#_x0000_t75" style="width:12pt;height:12.75pt" o:ole="">
             <v:imagedata r:id="rId163" o:title=""/>
           </v:shape>
-          <o:OLEObject Type="Embed" ProgID="Equation.DSMT4" ShapeID="_x0000_i3822" DrawAspect="Content" ObjectID="_1605566713" r:id="rId164"/>
+          <o:OLEObject Type="Embed" ProgID="Equation.DSMT4" ShapeID="_x0000_i1105" DrawAspect="Content" ObjectID="_1605787569" r:id="rId164"/>
         </w:object>
       </w:r>
       <w:r>
@@ -5280,10 +5483,10 @@
           <w:position w:val="-6"/>
         </w:rPr>
         <w:object w:dxaOrig="720" w:dyaOrig="279">
-          <v:shape id="_x0000_i3820" type="#_x0000_t75" style="width:36pt;height:14.25pt" o:ole="">
+          <v:shape id="_x0000_i1106" type="#_x0000_t75" style="width:36pt;height:14.25pt" o:ole="">
             <v:imagedata r:id="rId165" o:title=""/>
           </v:shape>
-          <o:OLEObject Type="Embed" ProgID="Equation.DSMT4" ShapeID="_x0000_i3820" DrawAspect="Content" ObjectID="_1605566714" r:id="rId166"/>
+          <o:OLEObject Type="Embed" ProgID="Equation.DSMT4" ShapeID="_x0000_i1106" DrawAspect="Content" ObjectID="_1605787570" r:id="rId166"/>
         </w:object>
       </w:r>
       <w:r>
@@ -5305,10 +5508,10 @@
           <w:position w:val="-48"/>
         </w:rPr>
         <w:object w:dxaOrig="6520" w:dyaOrig="1080">
-          <v:shape id="_x0000_i3821" type="#_x0000_t75" style="width:326.25pt;height:54pt" o:ole="">
+          <v:shape id="_x0000_i1107" type="#_x0000_t75" style="width:326.25pt;height:54pt" o:ole="">
             <v:imagedata r:id="rId167" o:title=""/>
           </v:shape>
-          <o:OLEObject Type="Embed" ProgID="Equation.DSMT4" ShapeID="_x0000_i3821" DrawAspect="Content" ObjectID="_1605566715" r:id="rId168"/>
+          <o:OLEObject Type="Embed" ProgID="Equation.DSMT4" ShapeID="_x0000_i1107" DrawAspect="Content" ObjectID="_1605787571" r:id="rId168"/>
         </w:object>
       </w:r>
       <w:r>
@@ -5370,10 +5573,10 @@
           <w:position w:val="-6"/>
         </w:rPr>
         <w:object w:dxaOrig="700" w:dyaOrig="279">
-          <v:shape id="_x0000_i3823" type="#_x0000_t75" style="width:35.25pt;height:14.25pt" o:ole="">
+          <v:shape id="_x0000_i1108" type="#_x0000_t75" style="width:35.25pt;height:14.25pt" o:ole="">
             <v:imagedata r:id="rId169" o:title=""/>
           </v:shape>
-          <o:OLEObject Type="Embed" ProgID="Equation.DSMT4" ShapeID="_x0000_i3823" DrawAspect="Content" ObjectID="_1605566716" r:id="rId170"/>
+          <o:OLEObject Type="Embed" ProgID="Equation.DSMT4" ShapeID="_x0000_i1108" DrawAspect="Content" ObjectID="_1605787572" r:id="rId170"/>
         </w:object>
       </w:r>
       <w:r>
@@ -5384,10 +5587,10 @@
           <w:position w:val="-6"/>
         </w:rPr>
         <w:object w:dxaOrig="960" w:dyaOrig="279">
-          <v:shape id="_x0000_i3824" type="#_x0000_t75" style="width:48pt;height:14.25pt" o:ole="">
+          <v:shape id="_x0000_i1109" type="#_x0000_t75" style="width:48pt;height:14.25pt" o:ole="">
             <v:imagedata r:id="rId171" o:title=""/>
           </v:shape>
-          <o:OLEObject Type="Embed" ProgID="Equation.DSMT4" ShapeID="_x0000_i3824" DrawAspect="Content" ObjectID="_1605566717" r:id="rId172"/>
+          <o:OLEObject Type="Embed" ProgID="Equation.DSMT4" ShapeID="_x0000_i1109" DrawAspect="Content" ObjectID="_1605787573" r:id="rId172"/>
         </w:object>
       </w:r>
       <w:r>
@@ -5409,10 +5612,10 @@
           <w:position w:val="-24"/>
         </w:rPr>
         <w:object w:dxaOrig="3840" w:dyaOrig="620">
-          <v:shape id="_x0000_i3825" type="#_x0000_t75" style="width:192pt;height:30.75pt" o:ole="">
+          <v:shape id="_x0000_i1110" type="#_x0000_t75" style="width:192pt;height:30.75pt" o:ole="">
             <v:imagedata r:id="rId173" o:title=""/>
           </v:shape>
-          <o:OLEObject Type="Embed" ProgID="Equation.DSMT4" ShapeID="_x0000_i3825" DrawAspect="Content" ObjectID="_1605566718" r:id="rId174"/>
+          <o:OLEObject Type="Embed" ProgID="Equation.DSMT4" ShapeID="_x0000_i1110" DrawAspect="Content" ObjectID="_1605787574" r:id="rId174"/>
         </w:object>
       </w:r>
       <w:r>
@@ -5474,14 +5677,19 @@
           <w:position w:val="-24"/>
         </w:rPr>
         <w:object w:dxaOrig="420" w:dyaOrig="620">
-          <v:shape id="_x0000_i3826" type="#_x0000_t75" style="width:21pt;height:30.75pt" o:ole="">
+          <v:shape id="_x0000_i1111" type="#_x0000_t75" style="width:21pt;height:30.75pt" o:ole="">
             <v:imagedata r:id="rId175" o:title=""/>
           </v:shape>
-          <o:OLEObject Type="Embed" ProgID="Equation.DSMT4" ShapeID="_x0000_i3826" DrawAspect="Content" ObjectID="_1605566719" r:id="rId176"/>
-        </w:object>
-      </w:r>
-      <w:r>
-        <w:t xml:space="preserve">максвелловскую статистику распределения скорости частиц </w:t>
+          <o:OLEObject Type="Embed" ProgID="Equation.DSMT4" ShapeID="_x0000_i1111" DrawAspect="Content" ObjectID="_1605787575" r:id="rId176"/>
+        </w:object>
+      </w:r>
+      <w:proofErr w:type="spellStart"/>
+      <w:r>
+        <w:t>максвелловскую</w:t>
+      </w:r>
+      <w:proofErr w:type="spellEnd"/>
+      <w:r>
+        <w:t xml:space="preserve"> статистику распределения скорости частиц </w:t>
       </w:r>
       <w:r>
         <w:fldChar w:fldCharType="begin"/>
@@ -5508,10 +5716,10 @@
           <w:position w:val="-24"/>
         </w:rPr>
         <w:object w:dxaOrig="1300" w:dyaOrig="620">
-          <v:shape id="_x0000_i3827" type="#_x0000_t75" style="width:65.25pt;height:30.75pt" o:ole="">
+          <v:shape id="_x0000_i1112" type="#_x0000_t75" style="width:65.25pt;height:30.75pt" o:ole="">
             <v:imagedata r:id="rId177" o:title=""/>
           </v:shape>
-          <o:OLEObject Type="Embed" ProgID="Equation.DSMT4" ShapeID="_x0000_i3827" DrawAspect="Content" ObjectID="_1605566720" r:id="rId178"/>
+          <o:OLEObject Type="Embed" ProgID="Equation.DSMT4" ShapeID="_x0000_i1112" DrawAspect="Content" ObjectID="_1605787576" r:id="rId178"/>
         </w:object>
       </w:r>
       <w:r>
@@ -5530,10 +5738,10 @@
           <w:position w:val="-76"/>
         </w:rPr>
         <w:object w:dxaOrig="4860" w:dyaOrig="1640">
-          <v:shape id="_x0000_i3828" type="#_x0000_t75" style="width:243pt;height:81.75pt" o:ole="">
+          <v:shape id="_x0000_i1113" type="#_x0000_t75" style="width:243pt;height:81.75pt" o:ole="">
             <v:imagedata r:id="rId179" o:title=""/>
           </v:shape>
-          <o:OLEObject Type="Embed" ProgID="Equation.DSMT4" ShapeID="_x0000_i3828" DrawAspect="Content" ObjectID="_1605566721" r:id="rId180"/>
+          <o:OLEObject Type="Embed" ProgID="Equation.DSMT4" ShapeID="_x0000_i1113" DrawAspect="Content" ObjectID="_1605787577" r:id="rId180"/>
         </w:object>
       </w:r>
       <w:r>
@@ -5606,17 +5814,25 @@
         <w:t xml:space="preserve"> неравнове</w:t>
       </w:r>
       <w:r>
-        <w:t xml:space="preserve">сности процесса, ввести в формулу статистики распределения частиц больцмановскую поправку </w:t>
+        <w:t xml:space="preserve">сности процесса, ввести в формулу статистики распределения частиц </w:t>
+      </w:r>
+      <w:proofErr w:type="spellStart"/>
+      <w:r>
+        <w:t>больцмановскую</w:t>
+      </w:r>
+      <w:proofErr w:type="spellEnd"/>
+      <w:r>
+        <w:t xml:space="preserve"> поправку </w:t>
       </w:r>
       <w:r>
         <w:rPr>
           <w:position w:val="-32"/>
         </w:rPr>
         <w:object w:dxaOrig="1680" w:dyaOrig="760">
-          <v:shape id="_x0000_i3829" type="#_x0000_t75" style="width:84pt;height:38.25pt" o:ole="">
+          <v:shape id="_x0000_i1114" type="#_x0000_t75" style="width:84pt;height:38.25pt" o:ole="">
             <v:imagedata r:id="rId181" o:title=""/>
           </v:shape>
-          <o:OLEObject Type="Embed" ProgID="Equation.DSMT4" ShapeID="_x0000_i3829" DrawAspect="Content" ObjectID="_1605566722" r:id="rId182"/>
+          <o:OLEObject Type="Embed" ProgID="Equation.DSMT4" ShapeID="_x0000_i1114" DrawAspect="Content" ObjectID="_1605787578" r:id="rId182"/>
         </w:object>
       </w:r>
       <w:r>
@@ -5627,10 +5843,10 @@
           <w:position w:val="-14"/>
         </w:rPr>
         <w:object w:dxaOrig="880" w:dyaOrig="400">
-          <v:shape id="_x0000_i3830" type="#_x0000_t75" style="width:44.25pt;height:20.25pt" o:ole="">
+          <v:shape id="_x0000_i1115" type="#_x0000_t75" style="width:44.25pt;height:20.25pt" o:ole="">
             <v:imagedata r:id="rId183" o:title=""/>
           </v:shape>
-          <o:OLEObject Type="Embed" ProgID="Equation.DSMT4" ShapeID="_x0000_i3830" DrawAspect="Content" ObjectID="_1605566723" r:id="rId184"/>
+          <o:OLEObject Type="Embed" ProgID="Equation.DSMT4" ShapeID="_x0000_i1115" DrawAspect="Content" ObjectID="_1605787579" r:id="rId184"/>
         </w:object>
       </w:r>
       <w:r>
@@ -5652,10 +5868,10 @@
           <w:position w:val="-32"/>
         </w:rPr>
         <w:object w:dxaOrig="5800" w:dyaOrig="800">
-          <v:shape id="_x0000_i3831" type="#_x0000_t75" style="width:290.25pt;height:39.75pt" o:ole="">
+          <v:shape id="_x0000_i1116" type="#_x0000_t75" style="width:290.25pt;height:39.75pt" o:ole="">
             <v:imagedata r:id="rId185" o:title=""/>
           </v:shape>
-          <o:OLEObject Type="Embed" ProgID="Equation.DSMT4" ShapeID="_x0000_i3831" DrawAspect="Content" ObjectID="_1605566724" r:id="rId186"/>
+          <o:OLEObject Type="Embed" ProgID="Equation.DSMT4" ShapeID="_x0000_i1116" DrawAspect="Content" ObjectID="_1605787580" r:id="rId186"/>
         </w:object>
       </w:r>
       <w:r>
@@ -5717,10 +5933,10 @@
           <w:position w:val="-14"/>
         </w:rPr>
         <w:object w:dxaOrig="880" w:dyaOrig="400">
-          <v:shape id="_x0000_i3832" type="#_x0000_t75" style="width:44.25pt;height:20.25pt" o:ole="">
+          <v:shape id="_x0000_i1117" type="#_x0000_t75" style="width:44.25pt;height:20.25pt" o:ole="">
             <v:imagedata r:id="rId183" o:title=""/>
           </v:shape>
-          <o:OLEObject Type="Embed" ProgID="Equation.DSMT4" ShapeID="_x0000_i3832" DrawAspect="Content" ObjectID="_1605566725" r:id="rId187"/>
+          <o:OLEObject Type="Embed" ProgID="Equation.DSMT4" ShapeID="_x0000_i1117" DrawAspect="Content" ObjectID="_1605787581" r:id="rId187"/>
         </w:object>
       </w:r>
       <w:r>
@@ -5765,10 +5981,10 @@
           <w:position w:val="-24"/>
         </w:rPr>
         <w:object w:dxaOrig="1300" w:dyaOrig="620">
-          <v:shape id="_x0000_i3834" type="#_x0000_t75" style="width:65.25pt;height:30.75pt" o:ole="">
+          <v:shape id="_x0000_i1118" type="#_x0000_t75" style="width:65.25pt;height:30.75pt" o:ole="">
             <v:imagedata r:id="rId177" o:title=""/>
           </v:shape>
-          <o:OLEObject Type="Embed" ProgID="Equation.DSMT4" ShapeID="_x0000_i3834" DrawAspect="Content" ObjectID="_1605566726" r:id="rId188"/>
+          <o:OLEObject Type="Embed" ProgID="Equation.DSMT4" ShapeID="_x0000_i1118" DrawAspect="Content" ObjectID="_1605787582" r:id="rId188"/>
         </w:object>
       </w:r>
     </w:p>
@@ -5784,10 +6000,10 @@
           <w:position w:val="-32"/>
         </w:rPr>
         <w:object w:dxaOrig="5880" w:dyaOrig="800">
-          <v:shape id="_x0000_i3833" type="#_x0000_t75" style="width:294pt;height:39.75pt" o:ole="">
+          <v:shape id="_x0000_i1119" type="#_x0000_t75" style="width:294pt;height:39.75pt" o:ole="">
             <v:imagedata r:id="rId189" o:title=""/>
           </v:shape>
-          <o:OLEObject Type="Embed" ProgID="Equation.DSMT4" ShapeID="_x0000_i3833" DrawAspect="Content" ObjectID="_1605566727" r:id="rId190"/>
+          <o:OLEObject Type="Embed" ProgID="Equation.DSMT4" ShapeID="_x0000_i1119" DrawAspect="Content" ObjectID="_1605787583" r:id="rId190"/>
         </w:object>
       </w:r>
       <w:r>
@@ -6038,10 +6254,10 @@
           <w:position w:val="-16"/>
         </w:rPr>
         <w:object w:dxaOrig="5340" w:dyaOrig="440">
-          <v:shape id="_x0000_i3835" type="#_x0000_t75" style="width:267pt;height:21.75pt" o:ole="">
+          <v:shape id="_x0000_i1120" type="#_x0000_t75" style="width:267pt;height:21.75pt" o:ole="">
             <v:imagedata r:id="rId191" o:title=""/>
           </v:shape>
-          <o:OLEObject Type="Embed" ProgID="Equation.DSMT4" ShapeID="_x0000_i3835" DrawAspect="Content" ObjectID="_1605566728" r:id="rId192"/>
+          <o:OLEObject Type="Embed" ProgID="Equation.DSMT4" ShapeID="_x0000_i1120" DrawAspect="Content" ObjectID="_1605787584" r:id="rId192"/>
         </w:object>
       </w:r>
       <w:r>
@@ -6395,10 +6611,10 @@
           <w:position w:val="-32"/>
         </w:rPr>
         <w:object w:dxaOrig="6060" w:dyaOrig="800">
-          <v:shape id="_x0000_i3836" type="#_x0000_t75" style="width:303pt;height:39.75pt" o:ole="">
+          <v:shape id="_x0000_i1121" type="#_x0000_t75" style="width:303pt;height:39.75pt" o:ole="">
             <v:imagedata r:id="rId193" o:title=""/>
           </v:shape>
-          <o:OLEObject Type="Embed" ProgID="Equation.DSMT4" ShapeID="_x0000_i3836" DrawAspect="Content" ObjectID="_1605566729" r:id="rId194"/>
+          <o:OLEObject Type="Embed" ProgID="Equation.DSMT4" ShapeID="_x0000_i1121" DrawAspect="Content" ObjectID="_1605787585" r:id="rId194"/>
         </w:object>
       </w:r>
       <w:r>
@@ -6505,11 +6721,11 @@
         <w:rPr>
           <w:position w:val="-62"/>
         </w:rPr>
-        <w:object w:dxaOrig="4080" w:dyaOrig="1359">
-          <v:shape id="_x0000_i3837" type="#_x0000_t75" style="width:204pt;height:68.25pt" o:ole="">
+        <w:object w:dxaOrig="4099" w:dyaOrig="1359">
+          <v:shape id="_x0000_i1171" type="#_x0000_t75" style="width:204.75pt;height:68.25pt" o:ole="">
             <v:imagedata r:id="rId195" o:title=""/>
           </v:shape>
-          <o:OLEObject Type="Embed" ProgID="Equation.DSMT4" ShapeID="_x0000_i3837" DrawAspect="Content" ObjectID="_1605566730" r:id="rId196"/>
+          <o:OLEObject Type="Embed" ProgID="Equation.DSMT4" ShapeID="_x0000_i1171" DrawAspect="Content" ObjectID="_1605787586" r:id="rId196"/>
         </w:object>
       </w:r>
       <w:r>
@@ -6573,10 +6789,10 @@
           <w:position w:val="-12"/>
         </w:rPr>
         <w:object w:dxaOrig="320" w:dyaOrig="360">
-          <v:shape id="_x0000_i3838" type="#_x0000_t75" style="width:15.75pt;height:18pt" o:ole="">
+          <v:shape id="_x0000_i1123" type="#_x0000_t75" style="width:15.75pt;height:18pt" o:ole="">
             <v:imagedata r:id="rId102" o:title=""/>
           </v:shape>
-          <o:OLEObject Type="Embed" ProgID="Equation.DSMT4" ShapeID="_x0000_i3838" DrawAspect="Content" ObjectID="_1605566731" r:id="rId197"/>
+          <o:OLEObject Type="Embed" ProgID="Equation.DSMT4" ShapeID="_x0000_i1123" DrawAspect="Content" ObjectID="_1605787587" r:id="rId197"/>
         </w:object>
       </w:r>
       <w:r>
@@ -6590,10 +6806,10 @@
           <w:position w:val="-28"/>
         </w:rPr>
         <w:object w:dxaOrig="1300" w:dyaOrig="680">
-          <v:shape id="_x0000_i3839" type="#_x0000_t75" style="width:65.25pt;height:33.75pt" o:ole="">
+          <v:shape id="_x0000_i1124" type="#_x0000_t75" style="width:65.25pt;height:33.75pt" o:ole="">
             <v:imagedata r:id="rId198" o:title=""/>
           </v:shape>
-          <o:OLEObject Type="Embed" ProgID="Equation.DSMT4" ShapeID="_x0000_i3839" DrawAspect="Content" ObjectID="_1605566732" r:id="rId199"/>
+          <o:OLEObject Type="Embed" ProgID="Equation.DSMT4" ShapeID="_x0000_i1124" DrawAspect="Content" ObjectID="_1605787588" r:id="rId199"/>
         </w:object>
       </w:r>
       <w:r>
@@ -6612,10 +6828,10 @@
           <w:position w:val="-32"/>
         </w:rPr>
         <w:object w:dxaOrig="3680" w:dyaOrig="760">
-          <v:shape id="_x0000_i5814" type="#_x0000_t75" style="width:183.75pt;height:38.25pt" o:ole="">
+          <v:shape id="_x0000_i1125" type="#_x0000_t75" style="width:183.75pt;height:38.25pt" o:ole="">
             <v:imagedata r:id="rId200" o:title=""/>
           </v:shape>
-          <o:OLEObject Type="Embed" ProgID="Equation.DSMT4" ShapeID="_x0000_i5814" DrawAspect="Content" ObjectID="_1605566733" r:id="rId201"/>
+          <o:OLEObject Type="Embed" ProgID="Equation.DSMT4" ShapeID="_x0000_i1125" DrawAspect="Content" ObjectID="_1605787589" r:id="rId201"/>
         </w:object>
       </w:r>
       <w:r>
@@ -6689,10 +6905,10 @@
           <w:position w:val="-12"/>
         </w:rPr>
         <w:object w:dxaOrig="320" w:dyaOrig="360">
-          <v:shape id="_x0000_i5843" type="#_x0000_t75" style="width:15.75pt;height:18pt" o:ole="">
+          <v:shape id="_x0000_i1126" type="#_x0000_t75" style="width:15.75pt;height:18pt" o:ole="">
             <v:imagedata r:id="rId202" o:title=""/>
           </v:shape>
-          <o:OLEObject Type="Embed" ProgID="Equation.DSMT4" ShapeID="_x0000_i5843" DrawAspect="Content" ObjectID="_1605566734" r:id="rId203"/>
+          <o:OLEObject Type="Embed" ProgID="Equation.DSMT4" ShapeID="_x0000_i1126" DrawAspect="Content" ObjectID="_1605787590" r:id="rId203"/>
         </w:object>
       </w:r>
       <w:r>
@@ -6711,10 +6927,10 @@
           <w:position w:val="-32"/>
         </w:rPr>
         <w:object w:dxaOrig="4459" w:dyaOrig="760">
-          <v:shape id="_x0000_i5847" type="#_x0000_t75" style="width:222.75pt;height:38.25pt" o:ole="">
+          <v:shape id="_x0000_i1127" type="#_x0000_t75" style="width:222.75pt;height:38.25pt" o:ole="">
             <v:imagedata r:id="rId204" o:title=""/>
           </v:shape>
-          <o:OLEObject Type="Embed" ProgID="Equation.DSMT4" ShapeID="_x0000_i5847" DrawAspect="Content" ObjectID="_1605566735" r:id="rId205"/>
+          <o:OLEObject Type="Embed" ProgID="Equation.DSMT4" ShapeID="_x0000_i1127" DrawAspect="Content" ObjectID="_1605787591" r:id="rId205"/>
         </w:object>
       </w:r>
       <w:r>
@@ -6793,10 +7009,10 @@
           <w:position w:val="-70"/>
         </w:rPr>
         <w:object w:dxaOrig="5740" w:dyaOrig="1520">
-          <v:shape id="_x0000_i5861" type="#_x0000_t75" style="width:287.25pt;height:75.75pt" o:ole="">
+          <v:shape id="_x0000_i1128" type="#_x0000_t75" style="width:287.25pt;height:75.75pt" o:ole="">
             <v:imagedata r:id="rId206" o:title=""/>
           </v:shape>
-          <o:OLEObject Type="Embed" ProgID="Equation.DSMT4" ShapeID="_x0000_i5861" DrawAspect="Content" ObjectID="_1605566736" r:id="rId207"/>
+          <o:OLEObject Type="Embed" ProgID="Equation.DSMT4" ShapeID="_x0000_i1128" DrawAspect="Content" ObjectID="_1605787592" r:id="rId207"/>
         </w:object>
       </w:r>
       <w:r>
@@ -6863,10 +7079,10 @@
           <w:position w:val="-4"/>
         </w:rPr>
         <w:object w:dxaOrig="240" w:dyaOrig="260">
-          <v:shape id="_x0000_i3841" type="#_x0000_t75" style="width:12pt;height:12.75pt" o:ole="">
+          <v:shape id="_x0000_i1129" type="#_x0000_t75" style="width:12pt;height:12.75pt" o:ole="">
             <v:imagedata r:id="rId163" o:title=""/>
           </v:shape>
-          <o:OLEObject Type="Embed" ProgID="Equation.DSMT4" ShapeID="_x0000_i3841" DrawAspect="Content" ObjectID="_1605566737" r:id="rId208"/>
+          <o:OLEObject Type="Embed" ProgID="Equation.DSMT4" ShapeID="_x0000_i1129" DrawAspect="Content" ObjectID="_1605787593" r:id="rId208"/>
         </w:object>
       </w:r>
       <w:r>
@@ -6877,10 +7093,10 @@
           <w:position w:val="-6"/>
         </w:rPr>
         <w:object w:dxaOrig="720" w:dyaOrig="279">
-          <v:shape id="_x0000_i3840" type="#_x0000_t75" style="width:36pt;height:14.25pt" o:ole="">
+          <v:shape id="_x0000_i1130" type="#_x0000_t75" style="width:36pt;height:14.25pt" o:ole="">
             <v:imagedata r:id="rId165" o:title=""/>
           </v:shape>
-          <o:OLEObject Type="Embed" ProgID="Equation.DSMT4" ShapeID="_x0000_i3840" DrawAspect="Content" ObjectID="_1605566738" r:id="rId209"/>
+          <o:OLEObject Type="Embed" ProgID="Equation.DSMT4" ShapeID="_x0000_i1130" DrawAspect="Content" ObjectID="_1605787594" r:id="rId209"/>
         </w:object>
       </w:r>
       <w:r>
@@ -6891,10 +7107,10 @@
           <w:position w:val="-6"/>
         </w:rPr>
         <w:object w:dxaOrig="279" w:dyaOrig="279">
-          <v:shape id="_x0000_i3844" type="#_x0000_t75" style="width:14.25pt;height:14.25pt" o:ole="">
+          <v:shape id="_x0000_i1131" type="#_x0000_t75" style="width:14.25pt;height:14.25pt" o:ole="">
             <v:imagedata r:id="rId210" o:title=""/>
           </v:shape>
-          <o:OLEObject Type="Embed" ProgID="Equation.DSMT4" ShapeID="_x0000_i3844" DrawAspect="Content" ObjectID="_1605566739" r:id="rId211"/>
+          <o:OLEObject Type="Embed" ProgID="Equation.DSMT4" ShapeID="_x0000_i1131" DrawAspect="Content" ObjectID="_1605787595" r:id="rId211"/>
         </w:object>
       </w:r>
       <w:r>
@@ -6908,10 +7124,10 @@
           <w:position w:val="-14"/>
         </w:rPr>
         <w:object w:dxaOrig="1219" w:dyaOrig="400">
-          <v:shape id="_x0000_i3851" type="#_x0000_t75" style="width:60.75pt;height:20.25pt" o:ole="">
+          <v:shape id="_x0000_i1132" type="#_x0000_t75" style="width:60.75pt;height:20.25pt" o:ole="">
             <v:imagedata r:id="rId212" o:title=""/>
           </v:shape>
-          <o:OLEObject Type="Embed" ProgID="Equation.DSMT4" ShapeID="_x0000_i3851" DrawAspect="Content" ObjectID="_1605566740" r:id="rId213"/>
+          <o:OLEObject Type="Embed" ProgID="Equation.DSMT4" ShapeID="_x0000_i1132" DrawAspect="Content" ObjectID="_1605787596" r:id="rId213"/>
         </w:object>
       </w:r>
       <w:r>
@@ -6922,10 +7138,10 @@
           <w:position w:val="-14"/>
         </w:rPr>
         <w:object w:dxaOrig="2160" w:dyaOrig="400">
-          <v:shape id="_x0000_i3853" type="#_x0000_t75" style="width:108pt;height:20.25pt" o:ole="">
+          <v:shape id="_x0000_i1133" type="#_x0000_t75" style="width:108pt;height:20.25pt" o:ole="">
             <v:imagedata r:id="rId214" o:title=""/>
           </v:shape>
-          <o:OLEObject Type="Embed" ProgID="Equation.DSMT4" ShapeID="_x0000_i3853" DrawAspect="Content" ObjectID="_1605566741" r:id="rId215"/>
+          <o:OLEObject Type="Embed" ProgID="Equation.DSMT4" ShapeID="_x0000_i1133" DrawAspect="Content" ObjectID="_1605787597" r:id="rId215"/>
         </w:object>
       </w:r>
       <w:r>
@@ -6939,10 +7155,10 @@
           <w:position w:val="-28"/>
         </w:rPr>
         <w:object w:dxaOrig="1660" w:dyaOrig="680">
-          <v:shape id="_x0000_i5855" type="#_x0000_t75" style="width:83.25pt;height:33.75pt" o:ole="">
+          <v:shape id="_x0000_i1134" type="#_x0000_t75" style="width:83.25pt;height:33.75pt" o:ole="">
             <v:imagedata r:id="rId216" o:title=""/>
           </v:shape>
-          <o:OLEObject Type="Embed" ProgID="Equation.DSMT4" ShapeID="_x0000_i5855" DrawAspect="Content" ObjectID="_1605566742" r:id="rId217"/>
+          <o:OLEObject Type="Embed" ProgID="Equation.DSMT4" ShapeID="_x0000_i1134" DrawAspect="Content" ObjectID="_1605787598" r:id="rId217"/>
         </w:object>
       </w:r>
       <w:r>
@@ -6957,10 +7173,10 @@
           <w:position w:val="-14"/>
         </w:rPr>
         <w:object w:dxaOrig="2400" w:dyaOrig="400">
-          <v:shape id="_x0000_i5858" type="#_x0000_t75" style="width:120pt;height:20.25pt" o:ole="">
+          <v:shape id="_x0000_i1135" type="#_x0000_t75" style="width:120pt;height:20.25pt" o:ole="">
             <v:imagedata r:id="rId218" o:title=""/>
           </v:shape>
-          <o:OLEObject Type="Embed" ProgID="Equation.DSMT4" ShapeID="_x0000_i5858" DrawAspect="Content" ObjectID="_1605566743" r:id="rId219"/>
+          <o:OLEObject Type="Embed" ProgID="Equation.DSMT4" ShapeID="_x0000_i1135" DrawAspect="Content" ObjectID="_1605787599" r:id="rId219"/>
         </w:object>
       </w:r>
       <w:r>
@@ -6974,10 +7190,10 @@
           <w:position w:val="-28"/>
         </w:rPr>
         <w:object w:dxaOrig="1320" w:dyaOrig="680">
-          <v:shape id="_x0000_i5863" type="#_x0000_t75" style="width:66pt;height:33.75pt" o:ole="">
+          <v:shape id="_x0000_i1136" type="#_x0000_t75" style="width:66pt;height:33.75pt" o:ole="">
             <v:imagedata r:id="rId220" o:title=""/>
           </v:shape>
-          <o:OLEObject Type="Embed" ProgID="Equation.DSMT4" ShapeID="_x0000_i5863" DrawAspect="Content" ObjectID="_1605566744" r:id="rId221"/>
+          <o:OLEObject Type="Embed" ProgID="Equation.DSMT4" ShapeID="_x0000_i1136" DrawAspect="Content" ObjectID="_1605787600" r:id="rId221"/>
         </w:object>
       </w:r>
       <w:r>
@@ -6988,10 +7204,10 @@
           <w:position w:val="-4"/>
         </w:rPr>
         <w:object w:dxaOrig="240" w:dyaOrig="260">
-          <v:shape id="_x0000_i5864" type="#_x0000_t75" style="width:12pt;height:12.75pt" o:ole="">
+          <v:shape id="_x0000_i1137" type="#_x0000_t75" style="width:12pt;height:12.75pt" o:ole="">
             <v:imagedata r:id="rId222" o:title=""/>
           </v:shape>
-          <o:OLEObject Type="Embed" ProgID="Equation.DSMT4" ShapeID="_x0000_i5864" DrawAspect="Content" ObjectID="_1605566745" r:id="rId223"/>
+          <o:OLEObject Type="Embed" ProgID="Equation.DSMT4" ShapeID="_x0000_i1137" DrawAspect="Content" ObjectID="_1605787601" r:id="rId223"/>
         </w:object>
       </w:r>
       <w:r>
@@ -7002,10 +7218,10 @@
           <w:position w:val="-4"/>
         </w:rPr>
         <w:object w:dxaOrig="320" w:dyaOrig="300">
-          <v:shape id="_x0000_i5867" type="#_x0000_t75" style="width:15.75pt;height:15pt" o:ole="">
+          <v:shape id="_x0000_i1138" type="#_x0000_t75" style="width:15.75pt;height:15pt" o:ole="">
             <v:imagedata r:id="rId224" o:title=""/>
           </v:shape>
-          <o:OLEObject Type="Embed" ProgID="Equation.DSMT4" ShapeID="_x0000_i5867" DrawAspect="Content" ObjectID="_1605566746" r:id="rId225"/>
+          <o:OLEObject Type="Embed" ProgID="Equation.DSMT4" ShapeID="_x0000_i1138" DrawAspect="Content" ObjectID="_1605787602" r:id="rId225"/>
         </w:object>
       </w:r>
       <w:r>
@@ -7016,10 +7232,10 @@
           <w:position w:val="-28"/>
         </w:rPr>
         <w:object w:dxaOrig="1660" w:dyaOrig="680">
-          <v:shape id="_x0000_i5868" type="#_x0000_t75" style="width:83.25pt;height:33.75pt" o:ole="">
+          <v:shape id="_x0000_i1139" type="#_x0000_t75" style="width:83.25pt;height:33.75pt" o:ole="">
             <v:imagedata r:id="rId216" o:title=""/>
           </v:shape>
-          <o:OLEObject Type="Embed" ProgID="Equation.DSMT4" ShapeID="_x0000_i5868" DrawAspect="Content" ObjectID="_1605566747" r:id="rId226"/>
+          <o:OLEObject Type="Embed" ProgID="Equation.DSMT4" ShapeID="_x0000_i1139" DrawAspect="Content" ObjectID="_1605787603" r:id="rId226"/>
         </w:object>
       </w:r>
       <w:r>
@@ -7030,10 +7246,10 @@
           <w:position w:val="-24"/>
         </w:rPr>
         <w:object w:dxaOrig="1719" w:dyaOrig="620">
-          <v:shape id="_x0000_i5876" type="#_x0000_t75" style="width:86.25pt;height:30.75pt" o:ole="">
+          <v:shape id="_x0000_i1140" type="#_x0000_t75" style="width:86.25pt;height:30.75pt" o:ole="">
             <v:imagedata r:id="rId227" o:title=""/>
           </v:shape>
-          <o:OLEObject Type="Embed" ProgID="Equation.DSMT4" ShapeID="_x0000_i5876" DrawAspect="Content" ObjectID="_1605566748" r:id="rId228"/>
+          <o:OLEObject Type="Embed" ProgID="Equation.DSMT4" ShapeID="_x0000_i1140" DrawAspect="Content" ObjectID="_1605787604" r:id="rId228"/>
         </w:object>
       </w:r>
       <w:r>
@@ -7047,10 +7263,10 @@
           <w:position w:val="-24"/>
         </w:rPr>
         <w:object w:dxaOrig="1719" w:dyaOrig="620">
-          <v:shape id="_x0000_i5874" type="#_x0000_t75" style="width:86.25pt;height:30.75pt" o:ole="">
+          <v:shape id="_x0000_i1141" type="#_x0000_t75" style="width:86.25pt;height:30.75pt" o:ole="">
             <v:imagedata r:id="rId229" o:title=""/>
           </v:shape>
-          <o:OLEObject Type="Embed" ProgID="Equation.DSMT4" ShapeID="_x0000_i5874" DrawAspect="Content" ObjectID="_1605566749" r:id="rId230"/>
+          <o:OLEObject Type="Embed" ProgID="Equation.DSMT4" ShapeID="_x0000_i1141" DrawAspect="Content" ObjectID="_1605787605" r:id="rId230"/>
         </w:object>
       </w:r>
       <w:r>
@@ -7074,10 +7290,10 @@
           <w:position w:val="-32"/>
         </w:rPr>
         <w:object w:dxaOrig="3840" w:dyaOrig="760">
-          <v:shape id="_x0000_i6948" type="#_x0000_t75" style="width:192pt;height:38.25pt" o:ole="">
+          <v:shape id="_x0000_i1142" type="#_x0000_t75" style="width:192pt;height:38.25pt" o:ole="">
             <v:imagedata r:id="rId231" o:title=""/>
           </v:shape>
-          <o:OLEObject Type="Embed" ProgID="Equation.DSMT4" ShapeID="_x0000_i6948" DrawAspect="Content" ObjectID="_1605566750" r:id="rId232"/>
+          <o:OLEObject Type="Embed" ProgID="Equation.DSMT4" ShapeID="_x0000_i1142" DrawAspect="Content" ObjectID="_1605787606" r:id="rId232"/>
         </w:object>
       </w:r>
       <w:r>
@@ -7142,10 +7358,10 @@
           <w:position w:val="-12"/>
         </w:rPr>
         <w:object w:dxaOrig="320" w:dyaOrig="360">
-          <v:shape id="_x0000_i5885" type="#_x0000_t75" style="width:15.75pt;height:18pt" o:ole="">
+          <v:shape id="_x0000_i1143" type="#_x0000_t75" style="width:15.75pt;height:18pt" o:ole="">
             <v:imagedata r:id="rId233" o:title=""/>
           </v:shape>
-          <o:OLEObject Type="Embed" ProgID="Equation.DSMT4" ShapeID="_x0000_i5885" DrawAspect="Content" ObjectID="_1605566751" r:id="rId234"/>
+          <o:OLEObject Type="Embed" ProgID="Equation.DSMT4" ShapeID="_x0000_i1143" DrawAspect="Content" ObjectID="_1605787607" r:id="rId234"/>
         </w:object>
       </w:r>
       <w:r>
@@ -7185,10 +7401,10 @@
           <w:position w:val="-12"/>
         </w:rPr>
         <w:object w:dxaOrig="320" w:dyaOrig="360">
-          <v:shape id="_x0000_i5990" type="#_x0000_t75" style="width:15.75pt;height:18pt" o:ole="">
+          <v:shape id="_x0000_i1144" type="#_x0000_t75" style="width:15.75pt;height:18pt" o:ole="">
             <v:imagedata r:id="rId233" o:title=""/>
           </v:shape>
-          <o:OLEObject Type="Embed" ProgID="Equation.DSMT4" ShapeID="_x0000_i5990" DrawAspect="Content" ObjectID="_1605566752" r:id="rId235"/>
+          <o:OLEObject Type="Embed" ProgID="Equation.DSMT4" ShapeID="_x0000_i1144" DrawAspect="Content" ObjectID="_1605787608" r:id="rId235"/>
         </w:object>
       </w:r>
       <w:r>
@@ -7236,10 +7452,10 @@
           <w:position w:val="-32"/>
         </w:rPr>
         <w:object w:dxaOrig="6259" w:dyaOrig="760">
-          <v:shape id="_x0000_i7325" type="#_x0000_t75" style="width:312.75pt;height:38.25pt" o:ole="">
+          <v:shape id="_x0000_i1145" type="#_x0000_t75" style="width:312.75pt;height:38.25pt" o:ole="">
             <v:imagedata r:id="rId236" o:title=""/>
           </v:shape>
-          <o:OLEObject Type="Embed" ProgID="Equation.DSMT4" ShapeID="_x0000_i7325" DrawAspect="Content" ObjectID="_1605566753" r:id="rId237"/>
+          <o:OLEObject Type="Embed" ProgID="Equation.DSMT4" ShapeID="_x0000_i1145" DrawAspect="Content" ObjectID="_1605787609" r:id="rId237"/>
         </w:object>
       </w:r>
       <w:r>
@@ -7310,10 +7526,10 @@
           <w:position w:val="-30"/>
         </w:rPr>
         <w:object w:dxaOrig="2880" w:dyaOrig="740">
-          <v:shape id="_x0000_i7580" type="#_x0000_t75" style="width:2in;height:36.75pt" o:ole="">
+          <v:shape id="_x0000_i1146" type="#_x0000_t75" style="width:2in;height:36.75pt" o:ole="">
             <v:imagedata r:id="rId238" o:title=""/>
           </v:shape>
-          <o:OLEObject Type="Embed" ProgID="Equation.DSMT4" ShapeID="_x0000_i7580" DrawAspect="Content" ObjectID="_1605566754" r:id="rId239"/>
+          <o:OLEObject Type="Embed" ProgID="Equation.DSMT4" ShapeID="_x0000_i1146" DrawAspect="Content" ObjectID="_1605787610" r:id="rId239"/>
         </w:object>
       </w:r>
       <w:r>
@@ -7395,10 +7611,10 @@
           <w:position w:val="-24"/>
         </w:rPr>
         <w:object w:dxaOrig="960" w:dyaOrig="620">
-          <v:shape id="_x0000_i7832" type="#_x0000_t75" style="width:48pt;height:30.75pt" o:ole="">
+          <v:shape id="_x0000_i1147" type="#_x0000_t75" style="width:48pt;height:30.75pt" o:ole="">
             <v:imagedata r:id="rId240" o:title=""/>
           </v:shape>
-          <o:OLEObject Type="Embed" ProgID="Equation.DSMT4" ShapeID="_x0000_i7832" DrawAspect="Content" ObjectID="_1605566755" r:id="rId241"/>
+          <o:OLEObject Type="Embed" ProgID="Equation.DSMT4" ShapeID="_x0000_i1147" DrawAspect="Content" ObjectID="_1605787611" r:id="rId241"/>
         </w:object>
       </w:r>
       <w:r>
@@ -7453,7 +7669,19 @@
     </w:p>
     <w:p>
       <w:r>
-        <w:t>В котором роль дополнительного заряда играет величина</w:t>
+        <w:t xml:space="preserve">В котором роль дополнительного </w:t>
+      </w:r>
+      <w:r>
+        <w:t>«</w:t>
+      </w:r>
+      <w:r>
+        <w:t>заряда</w:t>
+      </w:r>
+      <w:r>
+        <w:t>»</w:t>
+      </w:r>
+      <w:r>
+        <w:t xml:space="preserve"> играет величина</w:t>
       </w:r>
     </w:p>
     <w:p>
@@ -7468,10 +7696,10 @@
           <w:position w:val="-28"/>
         </w:rPr>
         <w:object w:dxaOrig="2659" w:dyaOrig="680">
-          <v:shape id="_x0000_i8089" type="#_x0000_t75" style="width:132.75pt;height:33.75pt" o:ole="">
+          <v:shape id="_x0000_i1148" type="#_x0000_t75" style="width:132.75pt;height:33.75pt" o:ole="">
             <v:imagedata r:id="rId242" o:title=""/>
           </v:shape>
-          <o:OLEObject Type="Embed" ProgID="Equation.DSMT4" ShapeID="_x0000_i8089" DrawAspect="Content" ObjectID="_1605566756" r:id="rId243"/>
+          <o:OLEObject Type="Embed" ProgID="Equation.DSMT4" ShapeID="_x0000_i1148" DrawAspect="Content" ObjectID="_1605787612" r:id="rId243"/>
         </w:object>
       </w:r>
       <w:r>
@@ -7533,10 +7761,10 @@
           <w:position w:val="-12"/>
         </w:rPr>
         <w:object w:dxaOrig="320" w:dyaOrig="360">
-          <v:shape id="_x0000_i8090" type="#_x0000_t75" style="width:15.75pt;height:18pt" o:ole="">
+          <v:shape id="_x0000_i1149" type="#_x0000_t75" style="width:15.75pt;height:18pt" o:ole="">
             <v:imagedata r:id="rId233" o:title=""/>
           </v:shape>
-          <o:OLEObject Type="Embed" ProgID="Equation.DSMT4" ShapeID="_x0000_i8090" DrawAspect="Content" ObjectID="_1605566757" r:id="rId244"/>
+          <o:OLEObject Type="Embed" ProgID="Equation.DSMT4" ShapeID="_x0000_i1149" DrawAspect="Content" ObjectID="_1605787613" r:id="rId244"/>
         </w:object>
       </w:r>
       <w:r>
@@ -7564,10 +7792,10 @@
           <w:position w:val="-12"/>
         </w:rPr>
         <w:object w:dxaOrig="320" w:dyaOrig="360">
-          <v:shape id="_x0000_i8215" type="#_x0000_t75" style="width:15.75pt;height:18pt" o:ole="">
+          <v:shape id="_x0000_i1150" type="#_x0000_t75" style="width:15.75pt;height:18pt" o:ole="">
             <v:imagedata r:id="rId233" o:title=""/>
           </v:shape>
-          <o:OLEObject Type="Embed" ProgID="Equation.DSMT4" ShapeID="_x0000_i8215" DrawAspect="Content" ObjectID="_1605566758" r:id="rId245"/>
+          <o:OLEObject Type="Embed" ProgID="Equation.DSMT4" ShapeID="_x0000_i1150" DrawAspect="Content" ObjectID="_1605787614" r:id="rId245"/>
         </w:object>
       </w:r>
       <w:r>
@@ -7583,13 +7811,13 @@
       </w:r>
       <w:r>
         <w:rPr>
-          <w:position w:val="-110"/>
-        </w:rPr>
-        <w:object w:dxaOrig="5720" w:dyaOrig="2320">
-          <v:shape id="_x0000_i8479" type="#_x0000_t75" style="width:285.75pt;height:116.25pt" o:ole="">
+          <w:position w:val="-70"/>
+        </w:rPr>
+        <w:object w:dxaOrig="6680" w:dyaOrig="1520">
+          <v:shape id="_x0000_i1151" type="#_x0000_t75" style="width:333.75pt;height:75.75pt" o:ole="">
             <v:imagedata r:id="rId246" o:title=""/>
           </v:shape>
-          <o:OLEObject Type="Embed" ProgID="Equation.DSMT4" ShapeID="_x0000_i8479" DrawAspect="Content" ObjectID="_1605566759" r:id="rId247"/>
+          <o:OLEObject Type="Embed" ProgID="Equation.DSMT4" ShapeID="_x0000_i1151" DrawAspect="Content" ObjectID="_1605787615" r:id="rId247"/>
         </w:object>
       </w:r>
       <w:r>
@@ -7644,7 +7872,7 @@
     </w:p>
     <w:p>
       <w:r>
-        <w:t>Далее</w:t>
+        <w:t>Где</w:t>
       </w:r>
     </w:p>
     <w:p>
@@ -7652,73 +7880,121 @@
         <w:pStyle w:val="MTDisplayEquation"/>
       </w:pPr>
       <w:r>
+        <w:tab/>
+      </w:r>
+      <w:r>
+        <w:rPr>
+          <w:position w:val="-70"/>
+        </w:rPr>
+        <w:object w:dxaOrig="6420" w:dyaOrig="1520">
+          <v:shape id="_x0000_i1152" type="#_x0000_t75" style="width:321pt;height:75.75pt" o:ole="">
+            <v:imagedata r:id="rId248" o:title=""/>
+          </v:shape>
+          <o:OLEObject Type="Embed" ProgID="Equation.DSMT4" ShapeID="_x0000_i1152" DrawAspect="Content" ObjectID="_1605787616" r:id="rId249"/>
+        </w:object>
+      </w:r>
+      <w:r>
+        <w:t xml:space="preserve"> </w:t>
+      </w:r>
+      <w:r>
+        <w:tab/>
+      </w:r>
+      <w:r>
+        <w:fldChar w:fldCharType="begin"/>
+      </w:r>
+      <w:r>
+        <w:instrText xml:space="preserve"> MACROBUTTON MTPlaceRef \* MERGEFORMAT </w:instrText>
+      </w:r>
+      <w:r>
+        <w:fldChar w:fldCharType="begin"/>
+      </w:r>
+      <w:r>
+        <w:instrText xml:space="preserve"> SEQ MTEqn \h \* MERGEFORMAT </w:instrText>
+      </w:r>
+      <w:r>
+        <w:fldChar w:fldCharType="end"/>
+      </w:r>
+      <w:bookmarkStart w:id="17" w:name="ZEqnNum371711"/>
+      <w:r>
+        <w:instrText>(</w:instrText>
+      </w:r>
+      <w:fldSimple w:instr=" SEQ MTSec \c \* Arabic \* MERGEFORMAT ">
+        <w:r>
+          <w:rPr>
+            <w:noProof/>
+          </w:rPr>
+          <w:instrText>2</w:instrText>
+        </w:r>
+      </w:fldSimple>
+      <w:r>
+        <w:instrText>.</w:instrText>
+      </w:r>
+      <w:fldSimple w:instr=" SEQ MTEqn \c \* Arabic \* MERGEFORMAT ">
+        <w:r>
+          <w:rPr>
+            <w:noProof/>
+          </w:rPr>
+          <w:instrText>32</w:instrText>
+        </w:r>
+      </w:fldSimple>
+      <w:r>
+        <w:instrText>)</w:instrText>
+      </w:r>
+      <w:bookmarkEnd w:id="17"/>
+      <w:r>
+        <w:fldChar w:fldCharType="end"/>
+      </w:r>
+    </w:p>
+    <w:p>
+      <w:r>
         <w:lastRenderedPageBreak/>
-        <w:tab/>
-      </w:r>
-      <w:r>
-        <w:rPr>
-          <w:position w:val="-70"/>
-        </w:rPr>
-        <w:object w:dxaOrig="6560" w:dyaOrig="1520">
-          <v:shape id="_x0000_i9032" type="#_x0000_t75" style="width:327.75pt;height:75.75pt" o:ole="">
-            <v:imagedata r:id="rId248" o:title=""/>
-          </v:shape>
-          <o:OLEObject Type="Embed" ProgID="Equation.DSMT4" ShapeID="_x0000_i9032" DrawAspect="Content" ObjectID="_1605566760" r:id="rId249"/>
-        </w:object>
-      </w:r>
-      <w:r>
-        <w:t xml:space="preserve"> </w:t>
-      </w:r>
-      <w:r>
-        <w:tab/>
-      </w:r>
-      <w:r>
-        <w:fldChar w:fldCharType="begin"/>
-      </w:r>
-      <w:r>
-        <w:instrText xml:space="preserve"> MACROBUTTON MTPlaceRef \* MERGEFORMAT </w:instrText>
-      </w:r>
-      <w:r>
-        <w:fldChar w:fldCharType="begin"/>
-      </w:r>
-      <w:r>
-        <w:instrText xml:space="preserve"> SEQ MTEqn \h \* MERGEFORMAT </w:instrText>
-      </w:r>
-      <w:r>
-        <w:fldChar w:fldCharType="end"/>
-      </w:r>
-      <w:r>
-        <w:instrText>(</w:instrText>
-      </w:r>
-      <w:fldSimple w:instr=" SEQ MTSec \c \* Arabic \* MERGEFORMAT ">
-        <w:r>
-          <w:rPr>
-            <w:noProof/>
-          </w:rPr>
-          <w:instrText>2</w:instrText>
-        </w:r>
-      </w:fldSimple>
-      <w:r>
-        <w:instrText>.</w:instrText>
-      </w:r>
-      <w:fldSimple w:instr=" SEQ MTEqn \c \* Arabic \* MERGEFORMAT ">
-        <w:r>
-          <w:rPr>
-            <w:noProof/>
-          </w:rPr>
-          <w:instrText>32</w:instrText>
-        </w:r>
-      </w:fldSimple>
-      <w:r>
-        <w:instrText>)</w:instrText>
-      </w:r>
-      <w:r>
-        <w:fldChar w:fldCharType="end"/>
-      </w:r>
-    </w:p>
-    <w:p>
-      <w:r>
-        <w:t>Кроме того</w:t>
+        <w:t xml:space="preserve">Первое слагаемое в </w:t>
+      </w:r>
+      <w:r>
+        <w:fldChar w:fldCharType="begin"/>
+      </w:r>
+      <w:r>
+        <w:instrText xml:space="preserve"> GOTOBUTTON ZEqnNum371711  \* MERGEFORMAT </w:instrText>
+      </w:r>
+      <w:fldSimple w:instr=" REF ZEqnNum371711 \* Charformat \! \* MERGEFORMAT ">
+        <w:r>
+          <w:instrText>(2.32)</w:instrText>
+        </w:r>
+      </w:fldSimple>
+      <w:r>
+        <w:fldChar w:fldCharType="end"/>
+      </w:r>
+      <w:r>
+        <w:t xml:space="preserve"> возникает благодаря </w:t>
+      </w:r>
+      <w:r>
+        <w:t>пересечению поверхности сферы заряженными частицами, а второе - учёт</w:t>
+      </w:r>
+      <w:r>
+        <w:t xml:space="preserve"> эф</w:t>
+      </w:r>
+      <w:r>
+        <w:t xml:space="preserve">фектов запаздывания потенциала. Благодаря множителю </w:t>
+      </w:r>
+      <w:r>
+        <w:rPr>
+          <w:position w:val="-18"/>
+        </w:rPr>
+        <w:object w:dxaOrig="540" w:dyaOrig="480">
+          <v:shape id="_x0000_i1153" type="#_x0000_t75" style="width:27pt;height:24pt" o:ole="">
+            <v:imagedata r:id="rId250" o:title=""/>
+          </v:shape>
+          <o:OLEObject Type="Embed" ProgID="Equation.DSMT4" ShapeID="_x0000_i1153" DrawAspect="Content" ObjectID="_1605787617" r:id="rId251"/>
+        </w:object>
+      </w:r>
+      <w:r>
+        <w:t xml:space="preserve">второе слагаемое существенно меньше первого. </w:t>
+      </w:r>
+      <w:r>
+        <w:t>В итоге</w:t>
+      </w:r>
+      <w:r>
+        <w:t xml:space="preserve"> получаем</w:t>
       </w:r>
     </w:p>
     <w:p>
@@ -7730,154 +8006,301 @@
       </w:r>
       <w:r>
         <w:rPr>
+          <w:position w:val="-34"/>
+        </w:rPr>
+        <w:object w:dxaOrig="10600" w:dyaOrig="800">
+          <v:shape id="_x0000_i1154" type="#_x0000_t75" style="width:530.25pt;height:39.75pt" o:ole="">
+            <v:imagedata r:id="rId252" o:title=""/>
+          </v:shape>
+          <o:OLEObject Type="Embed" ProgID="Equation.DSMT4" ShapeID="_x0000_i1154" DrawAspect="Content" ObjectID="_1605787618" r:id="rId253"/>
+        </w:object>
+      </w:r>
+      <w:r>
+        <w:t xml:space="preserve"> </w:t>
+      </w:r>
+      <w:r>
+        <w:tab/>
+      </w:r>
+      <w:r>
+        <w:fldChar w:fldCharType="begin"/>
+      </w:r>
+      <w:r>
+        <w:instrText xml:space="preserve"> MACROBUTTON MTPlaceRef \* MERGEFORMAT </w:instrText>
+      </w:r>
+      <w:r>
+        <w:fldChar w:fldCharType="begin"/>
+      </w:r>
+      <w:r>
+        <w:instrText xml:space="preserve"> SEQ MTEqn \h \* MERGEFORMAT </w:instrText>
+      </w:r>
+      <w:r>
+        <w:fldChar w:fldCharType="end"/>
+      </w:r>
+      <w:r>
+        <w:instrText>(</w:instrText>
+      </w:r>
+      <w:fldSimple w:instr=" SEQ MTSec \c \* Arabic \* MERGEFORMAT ">
+        <w:r>
+          <w:rPr>
+            <w:noProof/>
+          </w:rPr>
+          <w:instrText>2</w:instrText>
+        </w:r>
+      </w:fldSimple>
+      <w:r>
+        <w:instrText>.</w:instrText>
+      </w:r>
+      <w:fldSimple w:instr=" SEQ MTEqn \c \* Arabic \* MERGEFORMAT ">
+        <w:r>
+          <w:rPr>
+            <w:noProof/>
+          </w:rPr>
+          <w:instrText>33</w:instrText>
+        </w:r>
+      </w:fldSimple>
+      <w:r>
+        <w:instrText>)</w:instrText>
+      </w:r>
+      <w:r>
+        <w:fldChar w:fldCharType="end"/>
+      </w:r>
+    </w:p>
+    <w:p>
+      <w:r>
+        <w:t xml:space="preserve">Вычисляем дивергенцию </w:t>
+      </w:r>
+      <w:r>
+        <w:t xml:space="preserve"> </w:t>
+      </w:r>
+      <w:r>
+        <w:t>полученного выражения</w:t>
+      </w:r>
+      <w:r>
+        <w:t xml:space="preserve">, воспользовавшись </w:t>
+      </w:r>
+      <w:r>
+        <w:rPr>
+          <w:position w:val="-24"/>
+        </w:rPr>
+        <w:object w:dxaOrig="2120" w:dyaOrig="620">
+          <v:shape id="_x0000_i1155" type="#_x0000_t75" style="width:105.75pt;height:30.75pt" o:ole="">
+            <v:imagedata r:id="rId254" o:title=""/>
+          </v:shape>
+          <o:OLEObject Type="Embed" ProgID="Equation.DSMT4" ShapeID="_x0000_i1155" DrawAspect="Content" ObjectID="_1605787619" r:id="rId255"/>
+        </w:object>
+      </w:r>
+    </w:p>
+    <w:p>
+      <w:r>
+        <w:rPr>
+          <w:position w:val="-34"/>
+        </w:rPr>
+        <w:object w:dxaOrig="6759" w:dyaOrig="800">
+          <v:shape id="_x0000_i1156" type="#_x0000_t75" style="width:339pt;height:40.5pt" o:ole="">
+            <v:imagedata r:id="rId256" o:title=""/>
+          </v:shape>
+          <o:OLEObject Type="Embed" ProgID="Equation.DSMT4" ShapeID="_x0000_i1156" DrawAspect="Content" ObjectID="_1605787620" r:id="rId257"/>
+        </w:object>
+      </w:r>
+    </w:p>
+    <w:p>
+      <w:pPr>
+        <w:rPr>
+          <w:lang w:val="en-US"/>
+        </w:rPr>
+      </w:pPr>
+      <w:r>
+        <w:rPr>
+          <w:position w:val="-34"/>
+        </w:rPr>
+        <w:object w:dxaOrig="6520" w:dyaOrig="800">
+          <v:shape id="_x0000_i1157" type="#_x0000_t75" style="width:327pt;height:40.5pt" o:ole="">
+            <v:imagedata r:id="rId258" o:title=""/>
+          </v:shape>
+          <o:OLEObject Type="Embed" ProgID="Equation.DSMT4" ShapeID="_x0000_i1157" DrawAspect="Content" ObjectID="_1605787621" r:id="rId259"/>
+        </w:object>
+      </w:r>
+    </w:p>
+    <w:p>
+      <w:r>
+        <w:rPr>
+          <w:position w:val="-36"/>
+        </w:rPr>
+        <w:object w:dxaOrig="7540" w:dyaOrig="840">
+          <v:shape id="_x0000_i1158" type="#_x0000_t75" style="width:377.25pt;height:42pt" o:ole="">
+            <v:imagedata r:id="rId260" o:title=""/>
+          </v:shape>
+          <o:OLEObject Type="Embed" ProgID="Equation.DSMT4" ShapeID="_x0000_i1158" DrawAspect="Content" ObjectID="_1605787622" r:id="rId261"/>
+        </w:object>
+      </w:r>
+    </w:p>
+    <w:p>
+      <w:r>
+        <w:rPr>
+          <w:position w:val="-34"/>
+        </w:rPr>
+        <w:object w:dxaOrig="10040" w:dyaOrig="800">
+          <v:shape id="_x0000_i1159" type="#_x0000_t75" style="width:501.75pt;height:39.75pt" o:ole="">
+            <v:imagedata r:id="rId262" o:title=""/>
+          </v:shape>
+          <o:OLEObject Type="Embed" ProgID="Equation.DSMT4" ShapeID="_x0000_i1159" DrawAspect="Content" ObjectID="_1605787623" r:id="rId263"/>
+        </w:object>
+      </w:r>
+    </w:p>
+    <w:p>
+      <w:r>
+        <w:rPr>
+          <w:position w:val="-34"/>
+        </w:rPr>
+        <w:object w:dxaOrig="8280" w:dyaOrig="800">
+          <v:shape id="_x0000_i1160" type="#_x0000_t75" style="width:414pt;height:39.75pt" o:ole="">
+            <v:imagedata r:id="rId264" o:title=""/>
+          </v:shape>
+          <o:OLEObject Type="Embed" ProgID="Equation.DSMT4" ShapeID="_x0000_i1160" DrawAspect="Content" ObjectID="_1605787624" r:id="rId265"/>
+        </w:object>
+      </w:r>
+    </w:p>
+    <w:p>
+      <w:r>
+        <w:rPr>
+          <w:position w:val="-36"/>
+        </w:rPr>
+        <w:object w:dxaOrig="6700" w:dyaOrig="840">
+          <v:shape id="_x0000_i1161" type="#_x0000_t75" style="width:335.25pt;height:42pt" o:ole="">
+            <v:imagedata r:id="rId266" o:title=""/>
+          </v:shape>
+          <o:OLEObject Type="Embed" ProgID="Equation.DSMT4" ShapeID="_x0000_i1161" DrawAspect="Content" ObjectID="_1605787625" r:id="rId267"/>
+        </w:object>
+      </w:r>
+    </w:p>
+    <w:p>
+      <w:r>
+        <w:rPr>
+          <w:position w:val="-34"/>
+        </w:rPr>
+        <w:object w:dxaOrig="5600" w:dyaOrig="800">
+          <v:shape id="_x0000_i1162" type="#_x0000_t75" style="width:279.75pt;height:39.75pt" o:ole="">
+            <v:imagedata r:id="rId268" o:title=""/>
+          </v:shape>
+          <o:OLEObject Type="Embed" ProgID="Equation.DSMT4" ShapeID="_x0000_i1162" DrawAspect="Content" ObjectID="_1605787626" r:id="rId269"/>
+        </w:object>
+      </w:r>
+    </w:p>
+    <w:p>
+      <w:r>
+        <w:rPr>
+          <w:position w:val="-28"/>
+        </w:rPr>
+        <w:object w:dxaOrig="5160" w:dyaOrig="680">
+          <v:shape id="_x0000_i1163" type="#_x0000_t75" style="width:258pt;height:33.75pt" o:ole="">
+            <v:imagedata r:id="rId270" o:title=""/>
+          </v:shape>
+          <o:OLEObject Type="Embed" ProgID="Equation.DSMT4" ShapeID="_x0000_i1163" DrawAspect="Content" ObjectID="_1605787627" r:id="rId271"/>
+        </w:object>
+      </w:r>
+    </w:p>
+    <w:p>
+      <w:r>
+        <w:rPr>
+          <w:position w:val="-30"/>
+        </w:rPr>
+        <w:object w:dxaOrig="6900" w:dyaOrig="680">
+          <v:shape id="_x0000_i1164" type="#_x0000_t75" style="width:345pt;height:33.75pt" o:ole="">
+            <v:imagedata r:id="rId272" o:title=""/>
+          </v:shape>
+          <o:OLEObject Type="Embed" ProgID="Equation.DSMT4" ShapeID="_x0000_i1164" DrawAspect="Content" ObjectID="_1605787628" r:id="rId273"/>
+        </w:object>
+      </w:r>
+    </w:p>
+    <w:p>
+      <w:r>
+        <w:rPr>
+          <w:position w:val="-30"/>
+        </w:rPr>
+        <w:object w:dxaOrig="6300" w:dyaOrig="680">
+          <v:shape id="_x0000_i1165" type="#_x0000_t75" style="width:315pt;height:33.75pt" o:ole="">
+            <v:imagedata r:id="rId274" o:title=""/>
+          </v:shape>
+          <o:OLEObject Type="Embed" ProgID="Equation.DSMT4" ShapeID="_x0000_i1165" DrawAspect="Content" ObjectID="_1605787629" r:id="rId275"/>
+        </w:object>
+      </w:r>
+    </w:p>
+    <w:p>
+      <w:r>
+        <w:rPr>
           <w:position w:val="-32"/>
         </w:rPr>
-        <w:object w:dxaOrig="4800" w:dyaOrig="760">
-          <v:shape id="_x0000_i10082" type="#_x0000_t75" style="width:240pt;height:38.25pt" o:ole="">
-            <v:imagedata r:id="rId250" o:title=""/>
-          </v:shape>
-          <o:OLEObject Type="Embed" ProgID="Equation.DSMT4" ShapeID="_x0000_i10082" DrawAspect="Content" ObjectID="_1605566761" r:id="rId251"/>
-        </w:object>
-      </w:r>
-      <w:r>
-        <w:t xml:space="preserve"> </w:t>
-      </w:r>
-      <w:r>
-        <w:tab/>
-      </w:r>
-      <w:r>
-        <w:fldChar w:fldCharType="begin"/>
-      </w:r>
-      <w:r>
-        <w:instrText xml:space="preserve"> MACROBUTTON MTPlaceRef \* MERGEFORMAT </w:instrText>
-      </w:r>
-      <w:r>
-        <w:fldChar w:fldCharType="begin"/>
-      </w:r>
-      <w:r>
-        <w:instrText xml:space="preserve"> SEQ MTEqn \h \* MERGEFORMAT </w:instrText>
-      </w:r>
-      <w:r>
-        <w:fldChar w:fldCharType="end"/>
-      </w:r>
-      <w:r>
-        <w:instrText>(</w:instrText>
-      </w:r>
-      <w:fldSimple w:instr=" SEQ MTSec \c \* Arabic \* MERGEFORMAT ">
-        <w:r>
-          <w:rPr>
-            <w:noProof/>
-          </w:rPr>
-          <w:instrText>2</w:instrText>
-        </w:r>
-      </w:fldSimple>
-      <w:r>
-        <w:instrText>.</w:instrText>
-      </w:r>
-      <w:fldSimple w:instr=" SEQ MTEqn \c \* Arabic \* MERGEFORMAT ">
-        <w:r>
-          <w:rPr>
-            <w:noProof/>
-          </w:rPr>
-          <w:instrText>33</w:instrText>
-        </w:r>
-      </w:fldSimple>
-      <w:r>
-        <w:instrText>)</w:instrText>
-      </w:r>
-      <w:r>
-        <w:fldChar w:fldCharType="end"/>
-      </w:r>
-    </w:p>
-    <w:p>
-      <w:r>
-        <w:t xml:space="preserve">Откуда </w:t>
+        <w:object w:dxaOrig="6960" w:dyaOrig="760">
+          <v:shape id="_x0000_i1166" type="#_x0000_t75" style="width:348pt;height:37.5pt" o:ole="">
+            <v:imagedata r:id="rId276" o:title=""/>
+          </v:shape>
+          <o:OLEObject Type="Embed" ProgID="Equation.DSMT4" ShapeID="_x0000_i1166" DrawAspect="Content" ObjectID="_1605787630" r:id="rId277"/>
+        </w:object>
+      </w:r>
+    </w:p>
+    <w:p>
+      <w:r>
+        <w:rPr>
+          <w:position w:val="-32"/>
+        </w:rPr>
+        <w:object w:dxaOrig="5380" w:dyaOrig="760">
+          <v:shape id="_x0000_i1167" type="#_x0000_t75" style="width:268.5pt;height:37.5pt" o:ole="">
+            <v:imagedata r:id="rId278" o:title=""/>
+          </v:shape>
+          <o:OLEObject Type="Embed" ProgID="Equation.DSMT4" ShapeID="_x0000_i1167" DrawAspect="Content" ObjectID="_1605787631" r:id="rId279"/>
+        </w:object>
+      </w:r>
+    </w:p>
+    <w:p>
+      <w:r>
+        <w:rPr>
+          <w:position w:val="-32"/>
+        </w:rPr>
+        <w:object w:dxaOrig="5000" w:dyaOrig="760">
+          <v:shape id="_x0000_i1168" type="#_x0000_t75" style="width:249.75pt;height:37.5pt" o:ole="">
+            <v:imagedata r:id="rId280" o:title=""/>
+          </v:shape>
+          <o:OLEObject Type="Embed" ProgID="Equation.DSMT4" ShapeID="_x0000_i1168" DrawAspect="Content" ObjectID="_1605787632" r:id="rId281"/>
+        </w:object>
       </w:r>
     </w:p>
     <w:p>
       <w:pPr>
         <w:pStyle w:val="MTDisplayEquation"/>
+        <w:rPr>
+          <w:lang w:val="en-US"/>
+        </w:rPr>
       </w:pPr>
       <w:r>
-        <w:tab/>
-      </w:r>
-      <w:r>
-        <w:rPr>
-          <w:position w:val="-48"/>
-        </w:rPr>
-        <w:object w:dxaOrig="9279" w:dyaOrig="1080">
-          <v:shape id="_x0000_i9036" type="#_x0000_t75" style="width:464.25pt;height:54pt" o:ole="">
-            <v:imagedata r:id="rId252" o:title=""/>
-          </v:shape>
-          <o:OLEObject Type="Embed" ProgID="Equation.DSMT4" ShapeID="_x0000_i9036" DrawAspect="Content" ObjectID="_1605566762" r:id="rId253"/>
-        </w:object>
-      </w:r>
-      <w:r>
-        <w:t xml:space="preserve"> </w:t>
-      </w:r>
-      <w:r>
-        <w:tab/>
-      </w:r>
-      <w:r>
-        <w:fldChar w:fldCharType="begin"/>
-      </w:r>
-      <w:r>
-        <w:instrText xml:space="preserve"> MACROBUTTON MTPlaceRef \* MERGEFORMAT </w:instrText>
-      </w:r>
-      <w:r>
-        <w:fldChar w:fldCharType="begin"/>
-      </w:r>
-      <w:r>
-        <w:instrText xml:space="preserve"> SEQ MTEqn \h \* MERGEFORMAT </w:instrText>
-      </w:r>
-      <w:r>
-        <w:fldChar w:fldCharType="end"/>
-      </w:r>
-      <w:r>
-        <w:instrText>(</w:instrText>
-      </w:r>
-      <w:fldSimple w:instr=" SEQ MTSec \c \* Arabic \* MERGEFORMAT ">
-        <w:r>
-          <w:rPr>
-            <w:noProof/>
-          </w:rPr>
-          <w:instrText>2</w:instrText>
-        </w:r>
-      </w:fldSimple>
-      <w:r>
-        <w:instrText>.</w:instrText>
-      </w:r>
-      <w:fldSimple w:instr=" SEQ MTEqn \c \* Arabic \* MERGEFORMAT ">
-        <w:r>
-          <w:rPr>
-            <w:noProof/>
-          </w:rPr>
-          <w:instrText>34</w:instrText>
-        </w:r>
-      </w:fldSimple>
-      <w:r>
-        <w:instrText>)</w:instrText>
-      </w:r>
-      <w:r>
-        <w:fldChar w:fldCharType="end"/>
-      </w:r>
-    </w:p>
-    <w:p/>
+        <w:rPr>
+          <w:position w:val="-30"/>
+        </w:rPr>
+        <w:object w:dxaOrig="3540" w:dyaOrig="720">
+          <v:shape id="_x0000_i1169" type="#_x0000_t75" style="width:177pt;height:36pt" o:ole="">
+            <v:imagedata r:id="rId282" o:title=""/>
+          </v:shape>
+          <o:OLEObject Type="Embed" ProgID="Equation.DSMT4" ShapeID="_x0000_i1169" DrawAspect="Content" ObjectID="_1605787633" r:id="rId283"/>
+        </w:object>
+      </w:r>
+    </w:p>
     <w:p>
       <w:pPr>
-        <w:pStyle w:val="MTDisplayEquation"/>
         <w:rPr>
           <w:lang w:val="en-US"/>
         </w:rPr>
       </w:pPr>
       <w:r>
         <w:rPr>
-          <w:lang w:val="en-US"/>
-        </w:rPr>
-        <w:tab/>
-      </w:r>
-      <w:bookmarkStart w:id="17" w:name="_GoBack"/>
-      <w:bookmarkEnd w:id="17"/>
+          <w:position w:val="-24"/>
+          <w:lang w:val="en-US"/>
+        </w:rPr>
+        <w:object w:dxaOrig="1340" w:dyaOrig="680">
+          <v:shape id="_x0000_i1172" type="#_x0000_t75" style="width:66.75pt;height:33.75pt" o:ole="">
+            <v:imagedata r:id="rId284" o:title=""/>
+          </v:shape>
+          <o:OLEObject Type="Embed" ProgID="Equation.DSMT4" ShapeID="_x0000_i1172" DrawAspect="Content" ObjectID="_1605787634" r:id="rId285"/>
+        </w:object>
+      </w:r>
     </w:p>
     <w:p>
       <w:pPr>
@@ -7885,6 +8308,122 @@
           <w:lang w:val="en-US"/>
         </w:rPr>
       </w:pPr>
+      <w:r>
+        <w:rPr>
+          <w:position w:val="-24"/>
+          <w:lang w:val="en-US"/>
+        </w:rPr>
+        <w:object w:dxaOrig="2000" w:dyaOrig="680">
+          <v:shape id="_x0000_i1176" type="#_x0000_t75" style="width:99.75pt;height:33.75pt" o:ole="">
+            <v:imagedata r:id="rId286" o:title=""/>
+          </v:shape>
+          <o:OLEObject Type="Embed" ProgID="Equation.DSMT4" ShapeID="_x0000_i1176" DrawAspect="Content" ObjectID="_1605787635" r:id="rId287"/>
+        </w:object>
+      </w:r>
+    </w:p>
+    <w:p>
+      <w:pPr>
+        <w:rPr>
+          <w:lang w:val="en-US"/>
+        </w:rPr>
+      </w:pPr>
+      <w:r>
+        <w:rPr>
+          <w:position w:val="-32"/>
+          <w:lang w:val="en-US"/>
+        </w:rPr>
+        <w:object w:dxaOrig="5280" w:dyaOrig="760">
+          <v:shape id="_x0000_i1181" type="#_x0000_t75" style="width:264pt;height:38.25pt" o:ole="">
+            <v:imagedata r:id="rId288" o:title=""/>
+          </v:shape>
+          <o:OLEObject Type="Embed" ProgID="Equation.DSMT4" ShapeID="_x0000_i1181" DrawAspect="Content" ObjectID="_1605787636" r:id="rId289"/>
+        </w:object>
+      </w:r>
+    </w:p>
+    <w:p>
+      <w:pPr>
+        <w:rPr>
+          <w:lang w:val="en-US"/>
+        </w:rPr>
+      </w:pPr>
+    </w:p>
+    <w:p>
+      <w:pPr>
+        <w:rPr>
+          <w:lang w:val="en-US"/>
+        </w:rPr>
+      </w:pPr>
+    </w:p>
+    <w:p>
+      <w:pPr>
+        <w:rPr>
+          <w:lang w:val="en-US"/>
+        </w:rPr>
+      </w:pPr>
+    </w:p>
+    <w:p>
+      <w:r>
+        <w:rPr>
+          <w:position w:val="-28"/>
+        </w:rPr>
+        <w:object w:dxaOrig="9999" w:dyaOrig="680">
+          <v:shape id="_x0000_i1185" type="#_x0000_t75" style="width:500.25pt;height:33.75pt" o:ole="">
+            <v:imagedata r:id="rId290" o:title=""/>
+          </v:shape>
+          <o:OLEObject Type="Embed" ProgID="Equation.DSMT4" ShapeID="_x0000_i1185" DrawAspect="Content" ObjectID="_1605787637" r:id="rId291"/>
+        </w:object>
+      </w:r>
+    </w:p>
+    <w:p>
+      <w:r>
+        <w:rPr>
+          <w:position w:val="-24"/>
+        </w:rPr>
+        <w:object w:dxaOrig="5200" w:dyaOrig="620">
+          <v:shape id="_x0000_i1190" type="#_x0000_t75" style="width:260.25pt;height:30.75pt" o:ole="">
+            <v:imagedata r:id="rId292" o:title=""/>
+          </v:shape>
+          <o:OLEObject Type="Embed" ProgID="Equation.DSMT4" ShapeID="_x0000_i1190" DrawAspect="Content" ObjectID="_1605787638" r:id="rId293"/>
+        </w:object>
+      </w:r>
+    </w:p>
+    <w:p>
+      <w:pPr>
+        <w:rPr>
+          <w:lang w:val="en-US"/>
+        </w:rPr>
+      </w:pPr>
+      <w:r>
+        <w:rPr>
+          <w:position w:val="-24"/>
+        </w:rPr>
+        <w:object w:dxaOrig="8199" w:dyaOrig="620">
+          <v:shape id="_x0000_i1193" type="#_x0000_t75" style="width:410.25pt;height:30.75pt" o:ole="">
+            <v:imagedata r:id="rId294" o:title=""/>
+          </v:shape>
+          <o:OLEObject Type="Embed" ProgID="Equation.DSMT4" ShapeID="_x0000_i1193" DrawAspect="Content" ObjectID="_1605787639" r:id="rId295"/>
+        </w:object>
+      </w:r>
+    </w:p>
+    <w:p>
+      <w:pPr>
+        <w:rPr>
+          <w:lang w:val="en-US"/>
+        </w:rPr>
+      </w:pPr>
+      <w:r>
+        <w:rPr>
+          <w:position w:val="-30"/>
+        </w:rPr>
+        <w:object w:dxaOrig="6900" w:dyaOrig="680">
+          <v:shape id="_x0000_i1182" type="#_x0000_t75" style="width:345pt;height:33.75pt" o:ole="">
+            <v:imagedata r:id="rId272" o:title=""/>
+          </v:shape>
+          <o:OLEObject Type="Embed" ProgID="Equation.DSMT4" ShapeID="_x0000_i1182" DrawAspect="Content" ObjectID="_1605787640" r:id="rId296"/>
+        </w:object>
+      </w:r>
+      <w:bookmarkStart w:id="18" w:name="_GoBack"/>
+      <w:bookmarkEnd w:id="18"/>
     </w:p>
     <w:sectPr>
       <w:pgSz w:w="16838" w:h="11906" w:orient="landscape"/>
@@ -8746,7 +9285,7 @@
 </file>
 
 <file path=customXml/itemProps1.xml><?xml version="1.0" encoding="utf-8"?>
-<ds:datastoreItem xmlns:ds="http://schemas.openxmlformats.org/officeDocument/2006/customXml" ds:itemID="{E87A4EA8-DF14-46E2-BC25-9D96A4F130E3}">
+<ds:datastoreItem xmlns:ds="http://schemas.openxmlformats.org/officeDocument/2006/customXml" ds:itemID="{4A9B9A2C-3C0B-4BD4-8803-68F03BDAD1AB}">
   <ds:schemaRefs>
     <ds:schemaRef ds:uri="http://schemas.openxmlformats.org/officeDocument/2006/bibliography"/>
   </ds:schemaRefs>

</xml_diff>